<commit_message>
fix 180201 feb file paths
</commit_message>
<xml_diff>
--- a/papers/alt-ed-survey/190201-feb-survey-monkey/3-pager.docx
+++ b/papers/alt-ed-survey/190201-feb-survey-monkey/3-pager.docx
@@ -203,6 +203,279 @@
     </w:p>
     <w:p>
       <w:pPr>
+        <w:pStyle w:val="ListParagraph"/>
+        <w:numPr>
+          <w:ilvl w:val="0"/>
+          <w:numId w:val="4"/>
+        </w:numPr>
+      </w:pPr>
+      <w:r>
+        <w:t>Appendix B is conceptual and question oriented; the variables themselves were slightly differently wrangled in the Feb study in comparison to earlier studies. For example, gender was obtained through survey monkey account data and then also explicitly asked, were in earlier studies it just came from the account info. When asking, a nonbinary option was available, which is unavailable within SurveyMonkey itself. As a result, Appendix C drills into variable level findings and the February data constitutes a conceptual-level reproduction of earlier study.</w:t>
+      </w:r>
+    </w:p>
+    <w:p>
+      <w:pPr>
+        <w:pStyle w:val="ListParagraph"/>
+        <w:numPr>
+          <w:ilvl w:val="0"/>
+          <w:numId w:val="4"/>
+        </w:numPr>
+      </w:pPr>
+      <w:r>
+        <w:t>TODO: Appendix E is best model by variable and administration period.</w:t>
+      </w:r>
+    </w:p>
+    <w:p>
+      <w:pPr>
+        <w:pStyle w:val="ListParagraph"/>
+        <w:numPr>
+          <w:ilvl w:val="0"/>
+          <w:numId w:val="4"/>
+        </w:numPr>
+      </w:pPr>
+      <w:r>
+        <w:t>TODO: Appendix F, key model results</w:t>
+      </w:r>
+    </w:p>
+    <w:p>
+      <w:pPr>
+        <w:pStyle w:val="ListParagraph"/>
+        <w:numPr>
+          <w:ilvl w:val="0"/>
+          <w:numId w:val="4"/>
+        </w:numPr>
+      </w:pPr>
+      <w:r>
+        <w:t xml:space="preserve">TODO: specially discuss interesting topics: religion, conservatism (social vs fiscal), innovation bias, foreign bias, </w:t>
+      </w:r>
+      <w:r>
+        <w:t>ideology and personality as relevant to support, manager support, nonbinary support, change over time</w:t>
+      </w:r>
+      <w:r>
+        <w:t>, changes in traditional stuff over time (enrollment, graduation, costs…)</w:t>
+      </w:r>
+    </w:p>
+    <w:p>
+      <w:pPr>
+        <w:pStyle w:val="ListParagraph"/>
+        <w:numPr>
+          <w:ilvl w:val="0"/>
+          <w:numId w:val="4"/>
+        </w:numPr>
+      </w:pPr>
+      <w:r>
+        <w:t>TODO: discuss hybridization</w:t>
+      </w:r>
+      <w:r>
+        <w:t xml:space="preserve"> as key</w:t>
+      </w:r>
+    </w:p>
+    <w:p>
+      <w:pPr>
+        <w:pStyle w:val="ListParagraph"/>
+        <w:numPr>
+          <w:ilvl w:val="0"/>
+          <w:numId w:val="4"/>
+        </w:numPr>
+      </w:pPr>
+      <w:r>
+        <w:t xml:space="preserve">2018, fewer samples, better long r2; almost makes you think 2018 had better </w:t>
+      </w:r>
+      <w:proofErr w:type="gramStart"/>
+      <w:r>
+        <w:t>variables</w:t>
+      </w:r>
+      <w:proofErr w:type="gramEnd"/>
+      <w:r>
+        <w:t xml:space="preserve"> right? Well kind of. It had more variables</w:t>
+      </w:r>
+      <w:r>
+        <w:t xml:space="preserve">, but many were weak. In fact, 2019 maintained all strong 2018 variables. The 2019 goal was not so much to explore more variables as it was to really increase sample for the variables we care about. Oct 2018 explored many variables and found the best ones, and 2019 spent more survey budget on high sample for fewer questions than small sample for more variables. That’s why 2018 has fewer samples with more fit, but that </w:t>
+      </w:r>
+      <w:r>
+        <w:lastRenderedPageBreak/>
+        <w:t xml:space="preserve">doesn’t mean there was model degradation from 2018 to 2019. It’s true that some </w:t>
+      </w:r>
+      <w:r>
+        <w:t>decision makers might prefer a model which sq</w:t>
+      </w:r>
+      <w:r>
+        <w:t>ueak</w:t>
+      </w:r>
+      <w:r>
+        <w:t>s</w:t>
+      </w:r>
+      <w:r>
+        <w:t xml:space="preserve"> out the slightly improved raw r2, </w:t>
+      </w:r>
+      <w:r>
+        <w:t>but they will gain that benefit at the expense of super-standard model complexity and survey cost, where super-standard indicates the addition of variables which reduce adjusted r2. T</w:t>
+      </w:r>
+      <w:r>
+        <w:t xml:space="preserve">he adj r2 will be considerably similar for most use cases in the </w:t>
+      </w:r>
+      <w:proofErr w:type="spellStart"/>
+      <w:r>
+        <w:t>maxar</w:t>
+      </w:r>
+      <w:proofErr w:type="spellEnd"/>
+      <w:r>
+        <w:t xml:space="preserve"> models from 2018 to 2019*</w:t>
+      </w:r>
+      <w:r>
+        <w:t>, but the coefficients are determined with better precision using the latter, and even better in cases where the sample can draw from both pools.</w:t>
+      </w:r>
+    </w:p>
+    <w:p>
+      <w:pPr>
+        <w:pStyle w:val="ListParagraph"/>
+        <w:numPr>
+          <w:ilvl w:val="1"/>
+          <w:numId w:val="4"/>
+        </w:numPr>
+      </w:pPr>
+      <w:r>
+        <w:t>Elaborate on complexity cost with f and q complexity discussion. Complexity makes models less intuitive</w:t>
+      </w:r>
+      <w:r>
+        <w:t>, harder to generate samples for, and harder to act on complex findings, but more they are more accurate which could improve profit.</w:t>
+      </w:r>
+    </w:p>
+    <w:p>
+      <w:pPr>
+        <w:pStyle w:val="ListParagraph"/>
+        <w:numPr>
+          <w:ilvl w:val="1"/>
+          <w:numId w:val="4"/>
+        </w:numPr>
+      </w:pPr>
+      <w:r>
+        <w:t xml:space="preserve">Weak variables matter too! </w:t>
+      </w:r>
+      <w:proofErr w:type="gramStart"/>
+      <w:r>
+        <w:t>In particular when</w:t>
+      </w:r>
+      <w:proofErr w:type="gramEnd"/>
+      <w:r>
+        <w:t xml:space="preserve"> the coefficient is large. Weak variables might simply be understudied, </w:t>
+      </w:r>
+      <w:r>
+        <w:t>under sampled</w:t>
+      </w:r>
+      <w:r>
+        <w:t>, poorly specified, or mismodeled strong variables.</w:t>
+      </w:r>
+      <w:r>
+        <w:t xml:space="preserve"> Long models contain </w:t>
+      </w:r>
+      <w:proofErr w:type="spellStart"/>
+      <w:r>
+        <w:t>superweak</w:t>
+      </w:r>
+      <w:proofErr w:type="spellEnd"/>
+      <w:r>
+        <w:t xml:space="preserve"> variables, or variables which don’t survive to the weak model. The value difference between </w:t>
+      </w:r>
+      <w:proofErr w:type="spellStart"/>
+      <w:r>
+        <w:t>superweak</w:t>
+      </w:r>
+      <w:proofErr w:type="spellEnd"/>
+      <w:r>
+        <w:t xml:space="preserve"> and weak variables may be immense. </w:t>
+      </w:r>
+      <w:proofErr w:type="spellStart"/>
+      <w:r>
+        <w:t>Superweak</w:t>
+      </w:r>
+      <w:proofErr w:type="spellEnd"/>
+      <w:r>
+        <w:t xml:space="preserve"> variables are relatively likely to have no true explanatory power, while weak variables are relatively likely to be understudied areas, rather than areas with no true explanatory power. Weak variables may be under sampled, poorly specified, in need of decomposition, or mismodeled. By mismodelling, I include all sorts of modelling issues like making a linear-linear model when the relationship is log-linear, linear-cubic, exponential, </w:t>
+      </w:r>
+      <w:r>
+        <w:t>and so on</w:t>
+      </w:r>
+      <w:r>
+        <w:t xml:space="preserve">, </w:t>
+      </w:r>
+      <w:r>
+        <w:t xml:space="preserve">or perhaps </w:t>
+      </w:r>
+      <w:r>
+        <w:t>highly discontinuous and better described by non-statistical model. Some problems, for example, are explained with relatively little error using an agent-based model instead of a standard statistical model.</w:t>
+      </w:r>
+    </w:p>
+    <w:p>
+      <w:pPr>
+        <w:pStyle w:val="ListParagraph"/>
+        <w:numPr>
+          <w:ilvl w:val="1"/>
+          <w:numId w:val="4"/>
+        </w:numPr>
+      </w:pPr>
+      <w:r>
+        <w:t>Remember; weak variable is .1 &gt; p &gt; .5. This indicates the probability of an effect existing is greater than the probability of an effect not existing.</w:t>
+      </w:r>
+      <w:bookmarkStart w:id="0" w:name="_GoBack"/>
+      <w:bookmarkEnd w:id="0"/>
+    </w:p>
+    <w:p>
+      <w:pPr>
+        <w:pStyle w:val="ListParagraph"/>
+        <w:numPr>
+          <w:ilvl w:val="0"/>
+          <w:numId w:val="4"/>
+        </w:numPr>
+      </w:pPr>
+      <w:r>
+        <w:t>Why does survey account deviate from reported? 1) real change over time (</w:t>
+      </w:r>
+      <w:proofErr w:type="spellStart"/>
+      <w:r>
+        <w:t>eg</w:t>
+      </w:r>
+      <w:proofErr w:type="spellEnd"/>
+      <w:r>
+        <w:t xml:space="preserve"> age), 2) account response limitation (</w:t>
+      </w:r>
+      <w:proofErr w:type="spellStart"/>
+      <w:r>
+        <w:t>eg</w:t>
+      </w:r>
+      <w:proofErr w:type="spellEnd"/>
+      <w:r>
+        <w:t xml:space="preserve"> gender), 3) erroneous entry, 4) the respondent is not from survey monkey paid audiences</w:t>
+      </w:r>
+      <w:r>
+        <w:t xml:space="preserve"> (not a response delta, but an observation which would otherwise be absent.)</w:t>
+      </w:r>
+    </w:p>
+    <w:p>
+      <w:pPr>
+        <w:pStyle w:val="ListParagraph"/>
+        <w:numPr>
+          <w:ilvl w:val="0"/>
+          <w:numId w:val="4"/>
+        </w:numPr>
+      </w:pPr>
+      <w:r>
+        <w:t xml:space="preserve">Simple </w:t>
+      </w:r>
+      <w:proofErr w:type="spellStart"/>
+      <w:r>
+        <w:t>ismanager</w:t>
+      </w:r>
+      <w:proofErr w:type="spellEnd"/>
+      <w:r>
+        <w:t xml:space="preserve"> regression is positive, but complex regression </w:t>
+      </w:r>
+      <w:r>
+        <w:t>shows a weak negative effect</w:t>
+      </w:r>
+    </w:p>
+    <w:p>
+      <w:pPr>
         <w:rPr>
           <w:b/>
         </w:rPr>
@@ -212,6 +485,18 @@
           <w:b/>
         </w:rPr>
         <w:t>IV. Future Research</w:t>
+      </w:r>
+    </w:p>
+    <w:p>
+      <w:pPr>
+        <w:pStyle w:val="ListParagraph"/>
+        <w:numPr>
+          <w:ilvl w:val="0"/>
+          <w:numId w:val="5"/>
+        </w:numPr>
+      </w:pPr>
+      <w:r>
+        <w:t>Survey GitHub scraped addresses</w:t>
       </w:r>
     </w:p>
     <w:p>
@@ -272,7 +557,11 @@
         <w:t>266/402 = 66% of my respondents indicate a score of 6-10 on Q2 which means they believe “</w:t>
       </w:r>
       <w:r>
-        <w:t xml:space="preserve">For many professions, alternative credentials can qualify a person for an entry-level </w:t>
+        <w:t>For many professions, alternative credentials can qualify a person for an entry-</w:t>
+      </w:r>
+      <w:r>
+        <w:lastRenderedPageBreak/>
+        <w:t xml:space="preserve">level </w:t>
       </w:r>
       <w:r>
         <w:t>p</w:t>
@@ -316,7 +605,6 @@
         </w:numPr>
       </w:pPr>
       <w:r>
-        <w:lastRenderedPageBreak/>
         <w:t>Many individual alternative credential programs report satisfaction for their own course, but I haven’t seen this done in an across-the-board way.</w:t>
       </w:r>
     </w:p>
@@ -498,7 +786,11 @@
       </w:r>
       <w:proofErr w:type="gramEnd"/>
       <w:r>
-        <w:t xml:space="preserve"> the page number is a proxy several times removed from the variable of interest and therefore the lack of observed significant effect doesn’t rule out the possibility of an actual effect, although the presence of an effect would be a nice thing to find which might indicate the underlying true effect is quite strong and reliable.</w:t>
+        <w:t xml:space="preserve"> the page number is a proxy several times removed from the variable of interest and therefore the lack of observed significant effect doesn’t rule out the possibility of an actual effect, although the </w:t>
+      </w:r>
+      <w:r>
+        <w:lastRenderedPageBreak/>
+        <w:t>presence of an effect would be a nice thing to find which might indicate the underlying true effect is quite strong and reliable.</w:t>
       </w:r>
     </w:p>
     <w:p>
@@ -563,11 +855,8 @@
         </w:numPr>
       </w:pPr>
       <w:r>
-        <w:lastRenderedPageBreak/>
         <w:t>Undefined scrape date is before march 8</w:t>
       </w:r>
-      <w:bookmarkStart w:id="0" w:name="_GoBack"/>
-      <w:bookmarkEnd w:id="0"/>
     </w:p>
     <w:p/>
     <w:p>
@@ -1888,21 +2177,20 @@
     <w:tbl>
       <w:tblPr>
         <w:tblStyle w:val="TableGrid"/>
-        <w:tblW w:w="9199" w:type="dxa"/>
+        <w:tblW w:w="7835" w:type="dxa"/>
         <w:tblLook w:val="04A0" w:firstRow="1" w:lastRow="0" w:firstColumn="1" w:lastColumn="0" w:noHBand="0" w:noVBand="1"/>
       </w:tblPr>
       <w:tblGrid>
-        <w:gridCol w:w="1926"/>
-        <w:gridCol w:w="2222"/>
-        <w:gridCol w:w="1203"/>
-        <w:gridCol w:w="1189"/>
-        <w:gridCol w:w="1203"/>
-        <w:gridCol w:w="1456"/>
+        <w:gridCol w:w="1959"/>
+        <w:gridCol w:w="2264"/>
+        <w:gridCol w:w="1208"/>
+        <w:gridCol w:w="1196"/>
+        <w:gridCol w:w="1208"/>
       </w:tblGrid>
       <w:tr>
         <w:tc>
           <w:tcPr>
-            <w:tcW w:w="1926" w:type="dxa"/>
+            <w:tcW w:w="1959" w:type="dxa"/>
           </w:tcPr>
           <w:p>
             <w:pPr>
@@ -1914,13 +2202,25 @@
               <w:rPr>
                 <w:b/>
               </w:rPr>
-              <w:t>Question Number</w:t>
-            </w:r>
-          </w:p>
-        </w:tc>
-        <w:tc>
-          <w:tcPr>
-            <w:tcW w:w="2222" w:type="dxa"/>
+              <w:t xml:space="preserve">Question </w:t>
+            </w:r>
+            <w:r>
+              <w:rPr>
+                <w:b/>
+              </w:rPr>
+              <w:t xml:space="preserve">Reference </w:t>
+            </w:r>
+            <w:r>
+              <w:rPr>
+                <w:b/>
+              </w:rPr>
+              <w:t>Number</w:t>
+            </w:r>
+          </w:p>
+        </w:tc>
+        <w:tc>
+          <w:tcPr>
+            <w:tcW w:w="2264" w:type="dxa"/>
           </w:tcPr>
           <w:p>
             <w:pPr>
@@ -1938,7 +2238,7 @@
         </w:tc>
         <w:tc>
           <w:tcPr>
-            <w:tcW w:w="1203" w:type="dxa"/>
+            <w:tcW w:w="1208" w:type="dxa"/>
           </w:tcPr>
           <w:p>
             <w:pPr>
@@ -1956,7 +2256,7 @@
         </w:tc>
         <w:tc>
           <w:tcPr>
-            <w:tcW w:w="1189" w:type="dxa"/>
+            <w:tcW w:w="1196" w:type="dxa"/>
           </w:tcPr>
           <w:p>
             <w:pPr>
@@ -1974,7 +2274,7 @@
         </w:tc>
         <w:tc>
           <w:tcPr>
-            <w:tcW w:w="1203" w:type="dxa"/>
+            <w:tcW w:w="1208" w:type="dxa"/>
           </w:tcPr>
           <w:p>
             <w:pPr>
@@ -1990,9 +2290,1123 @@
             </w:r>
           </w:p>
         </w:tc>
-        <w:tc>
-          <w:tcPr>
-            <w:tcW w:w="1456" w:type="dxa"/>
+      </w:tr>
+      <w:tr>
+        <w:tc>
+          <w:tcPr>
+            <w:tcW w:w="1959" w:type="dxa"/>
+          </w:tcPr>
+          <w:p>
+            <w:r>
+              <w:t>1</w:t>
+            </w:r>
+          </w:p>
+        </w:tc>
+        <w:tc>
+          <w:tcPr>
+            <w:tcW w:w="2264" w:type="dxa"/>
+          </w:tcPr>
+          <w:p>
+            <w:r>
+              <w:t>Employment</w:t>
+            </w:r>
+          </w:p>
+        </w:tc>
+        <w:tc>
+          <w:tcPr>
+            <w:tcW w:w="1208" w:type="dxa"/>
+          </w:tcPr>
+          <w:p>
+            <w:r>
+              <w:t>X</w:t>
+            </w:r>
+          </w:p>
+        </w:tc>
+        <w:tc>
+          <w:tcPr>
+            <w:tcW w:w="1196" w:type="dxa"/>
+          </w:tcPr>
+          <w:p>
+            <w:r>
+              <w:t>X</w:t>
+            </w:r>
+          </w:p>
+        </w:tc>
+        <w:tc>
+          <w:tcPr>
+            <w:tcW w:w="1208" w:type="dxa"/>
+          </w:tcPr>
+          <w:p>
+            <w:r>
+              <w:t>X</w:t>
+            </w:r>
+          </w:p>
+        </w:tc>
+      </w:tr>
+      <w:tr>
+        <w:tc>
+          <w:tcPr>
+            <w:tcW w:w="1959" w:type="dxa"/>
+          </w:tcPr>
+          <w:p>
+            <w:r>
+              <w:t>2</w:t>
+            </w:r>
+          </w:p>
+        </w:tc>
+        <w:tc>
+          <w:tcPr>
+            <w:tcW w:w="2264" w:type="dxa"/>
+          </w:tcPr>
+          <w:p>
+            <w:r>
+              <w:t>Entry-Level Suitability</w:t>
+            </w:r>
+          </w:p>
+        </w:tc>
+        <w:tc>
+          <w:tcPr>
+            <w:tcW w:w="1208" w:type="dxa"/>
+          </w:tcPr>
+          <w:p>
+            <w:r>
+              <w:t>VOI</w:t>
+            </w:r>
+          </w:p>
+        </w:tc>
+        <w:tc>
+          <w:tcPr>
+            <w:tcW w:w="1196" w:type="dxa"/>
+          </w:tcPr>
+          <w:p>
+            <w:r>
+              <w:t>VOI</w:t>
+            </w:r>
+          </w:p>
+        </w:tc>
+        <w:tc>
+          <w:tcPr>
+            <w:tcW w:w="1208" w:type="dxa"/>
+          </w:tcPr>
+          <w:p>
+            <w:r>
+              <w:t>VOI</w:t>
+            </w:r>
+          </w:p>
+        </w:tc>
+      </w:tr>
+      <w:tr>
+        <w:tc>
+          <w:tcPr>
+            <w:tcW w:w="1959" w:type="dxa"/>
+          </w:tcPr>
+          <w:p>
+            <w:r>
+              <w:t>3</w:t>
+            </w:r>
+          </w:p>
+        </w:tc>
+        <w:tc>
+          <w:tcPr>
+            <w:tcW w:w="2264" w:type="dxa"/>
+          </w:tcPr>
+          <w:p>
+            <w:r>
+              <w:t>Conventionalism</w:t>
+            </w:r>
+          </w:p>
+        </w:tc>
+        <w:tc>
+          <w:tcPr>
+            <w:tcW w:w="1208" w:type="dxa"/>
+          </w:tcPr>
+          <w:p>
+            <w:r>
+              <w:t>X</w:t>
+            </w:r>
+          </w:p>
+        </w:tc>
+        <w:tc>
+          <w:tcPr>
+            <w:tcW w:w="1196" w:type="dxa"/>
+          </w:tcPr>
+          <w:p>
+            <w:r>
+              <w:t>S</w:t>
+            </w:r>
+          </w:p>
+        </w:tc>
+        <w:tc>
+          <w:tcPr>
+            <w:tcW w:w="1208" w:type="dxa"/>
+          </w:tcPr>
+          <w:p>
+            <w:r>
+              <w:t>X</w:t>
+            </w:r>
+          </w:p>
+        </w:tc>
+      </w:tr>
+      <w:tr>
+        <w:tc>
+          <w:tcPr>
+            <w:tcW w:w="1959" w:type="dxa"/>
+          </w:tcPr>
+          <w:p>
+            <w:r>
+              <w:t>4</w:t>
+            </w:r>
+          </w:p>
+        </w:tc>
+        <w:tc>
+          <w:tcPr>
+            <w:tcW w:w="2264" w:type="dxa"/>
+          </w:tcPr>
+          <w:p>
+            <w:r>
+              <w:t>Online Education</w:t>
+            </w:r>
+          </w:p>
+        </w:tc>
+        <w:tc>
+          <w:tcPr>
+            <w:tcW w:w="1208" w:type="dxa"/>
+          </w:tcPr>
+          <w:p>
+            <w:r>
+              <w:t>X</w:t>
+            </w:r>
+          </w:p>
+        </w:tc>
+        <w:tc>
+          <w:tcPr>
+            <w:tcW w:w="1196" w:type="dxa"/>
+          </w:tcPr>
+          <w:p>
+            <w:r>
+              <w:t>S</w:t>
+            </w:r>
+          </w:p>
+        </w:tc>
+        <w:tc>
+          <w:tcPr>
+            <w:tcW w:w="1208" w:type="dxa"/>
+          </w:tcPr>
+          <w:p>
+            <w:r>
+              <w:t>X</w:t>
+            </w:r>
+          </w:p>
+        </w:tc>
+      </w:tr>
+      <w:tr>
+        <w:tc>
+          <w:tcPr>
+            <w:tcW w:w="1959" w:type="dxa"/>
+          </w:tcPr>
+          <w:p>
+            <w:r>
+              <w:t>5</w:t>
+            </w:r>
+          </w:p>
+        </w:tc>
+        <w:tc>
+          <w:tcPr>
+            <w:tcW w:w="2264" w:type="dxa"/>
+          </w:tcPr>
+          <w:p>
+            <w:r>
+              <w:t>Artificial Intelligence</w:t>
+            </w:r>
+          </w:p>
+        </w:tc>
+        <w:tc>
+          <w:tcPr>
+            <w:tcW w:w="1208" w:type="dxa"/>
+          </w:tcPr>
+          <w:p/>
+        </w:tc>
+        <w:tc>
+          <w:tcPr>
+            <w:tcW w:w="1196" w:type="dxa"/>
+          </w:tcPr>
+          <w:p>
+            <w:r>
+              <w:t>S</w:t>
+            </w:r>
+          </w:p>
+        </w:tc>
+        <w:tc>
+          <w:tcPr>
+            <w:tcW w:w="1208" w:type="dxa"/>
+          </w:tcPr>
+          <w:p>
+            <w:r>
+              <w:t>X</w:t>
+            </w:r>
+          </w:p>
+        </w:tc>
+      </w:tr>
+      <w:tr>
+        <w:tc>
+          <w:tcPr>
+            <w:tcW w:w="1959" w:type="dxa"/>
+          </w:tcPr>
+          <w:p>
+            <w:r>
+              <w:t>6</w:t>
+            </w:r>
+          </w:p>
+        </w:tc>
+        <w:tc>
+          <w:tcPr>
+            <w:tcW w:w="2264" w:type="dxa"/>
+          </w:tcPr>
+          <w:p>
+            <w:r>
+              <w:t>Cryptocurrency</w:t>
+            </w:r>
+          </w:p>
+        </w:tc>
+        <w:tc>
+          <w:tcPr>
+            <w:tcW w:w="1208" w:type="dxa"/>
+          </w:tcPr>
+          <w:p>
+            <w:r>
+              <w:t>S</w:t>
+            </w:r>
+          </w:p>
+        </w:tc>
+        <w:tc>
+          <w:tcPr>
+            <w:tcW w:w="1196" w:type="dxa"/>
+          </w:tcPr>
+          <w:p>
+            <w:r>
+              <w:t>X</w:t>
+            </w:r>
+          </w:p>
+        </w:tc>
+        <w:tc>
+          <w:tcPr>
+            <w:tcW w:w="1208" w:type="dxa"/>
+          </w:tcPr>
+          <w:p/>
+        </w:tc>
+      </w:tr>
+      <w:tr>
+        <w:tc>
+          <w:tcPr>
+            <w:tcW w:w="1959" w:type="dxa"/>
+          </w:tcPr>
+          <w:p>
+            <w:r>
+              <w:t>7</w:t>
+            </w:r>
+          </w:p>
+        </w:tc>
+        <w:tc>
+          <w:tcPr>
+            <w:tcW w:w="2264" w:type="dxa"/>
+          </w:tcPr>
+          <w:p>
+            <w:r>
+              <w:t>US Degree Centrism</w:t>
+            </w:r>
+          </w:p>
+        </w:tc>
+        <w:tc>
+          <w:tcPr>
+            <w:tcW w:w="1208" w:type="dxa"/>
+          </w:tcPr>
+          <w:p>
+            <w:r>
+              <w:t>S</w:t>
+            </w:r>
+          </w:p>
+        </w:tc>
+        <w:tc>
+          <w:tcPr>
+            <w:tcW w:w="1196" w:type="dxa"/>
+          </w:tcPr>
+          <w:p>
+            <w:r>
+              <w:t>X</w:t>
+            </w:r>
+          </w:p>
+        </w:tc>
+        <w:tc>
+          <w:tcPr>
+            <w:tcW w:w="1208" w:type="dxa"/>
+          </w:tcPr>
+          <w:p/>
+        </w:tc>
+      </w:tr>
+      <w:tr>
+        <w:tc>
+          <w:tcPr>
+            <w:tcW w:w="1959" w:type="dxa"/>
+          </w:tcPr>
+          <w:p>
+            <w:r>
+              <w:t>8</w:t>
+            </w:r>
+          </w:p>
+        </w:tc>
+        <w:tc>
+          <w:tcPr>
+            <w:tcW w:w="2264" w:type="dxa"/>
+          </w:tcPr>
+          <w:p>
+            <w:r>
+              <w:t>Provider Recognition</w:t>
+            </w:r>
+          </w:p>
+        </w:tc>
+        <w:tc>
+          <w:tcPr>
+            <w:tcW w:w="1208" w:type="dxa"/>
+          </w:tcPr>
+          <w:p>
+            <w:r>
+              <w:t>S</w:t>
+            </w:r>
+          </w:p>
+        </w:tc>
+        <w:tc>
+          <w:tcPr>
+            <w:tcW w:w="1196" w:type="dxa"/>
+          </w:tcPr>
+          <w:p>
+            <w:r>
+              <w:t>S</w:t>
+            </w:r>
+          </w:p>
+        </w:tc>
+        <w:tc>
+          <w:tcPr>
+            <w:tcW w:w="1208" w:type="dxa"/>
+          </w:tcPr>
+          <w:p>
+            <w:r>
+              <w:t>X</w:t>
+            </w:r>
+          </w:p>
+        </w:tc>
+      </w:tr>
+      <w:tr>
+        <w:tc>
+          <w:tcPr>
+            <w:tcW w:w="1959" w:type="dxa"/>
+          </w:tcPr>
+          <w:p>
+            <w:r>
+              <w:t>9</w:t>
+            </w:r>
+          </w:p>
+        </w:tc>
+        <w:tc>
+          <w:tcPr>
+            <w:tcW w:w="2264" w:type="dxa"/>
+          </w:tcPr>
+          <w:p>
+            <w:r>
+              <w:t>STEM</w:t>
+            </w:r>
+          </w:p>
+        </w:tc>
+        <w:tc>
+          <w:tcPr>
+            <w:tcW w:w="1208" w:type="dxa"/>
+          </w:tcPr>
+          <w:p>
+            <w:r>
+              <w:t>X</w:t>
+            </w:r>
+          </w:p>
+        </w:tc>
+        <w:tc>
+          <w:tcPr>
+            <w:tcW w:w="1196" w:type="dxa"/>
+          </w:tcPr>
+          <w:p>
+            <w:r>
+              <w:t>X</w:t>
+            </w:r>
+          </w:p>
+        </w:tc>
+        <w:tc>
+          <w:tcPr>
+            <w:tcW w:w="1208" w:type="dxa"/>
+          </w:tcPr>
+          <w:p/>
+        </w:tc>
+      </w:tr>
+      <w:tr>
+        <w:tc>
+          <w:tcPr>
+            <w:tcW w:w="1959" w:type="dxa"/>
+          </w:tcPr>
+          <w:p>
+            <w:r>
+              <w:t>10</w:t>
+            </w:r>
+          </w:p>
+        </w:tc>
+        <w:tc>
+          <w:tcPr>
+            <w:tcW w:w="2264" w:type="dxa"/>
+          </w:tcPr>
+          <w:p>
+            <w:r>
+              <w:t>Industry</w:t>
+            </w:r>
+          </w:p>
+        </w:tc>
+        <w:tc>
+          <w:tcPr>
+            <w:tcW w:w="1208" w:type="dxa"/>
+          </w:tcPr>
+          <w:p>
+            <w:r>
+              <w:t>S</w:t>
+            </w:r>
+          </w:p>
+        </w:tc>
+        <w:tc>
+          <w:tcPr>
+            <w:tcW w:w="1196" w:type="dxa"/>
+          </w:tcPr>
+          <w:p>
+            <w:r>
+              <w:t>X</w:t>
+            </w:r>
+          </w:p>
+        </w:tc>
+        <w:tc>
+          <w:tcPr>
+            <w:tcW w:w="1208" w:type="dxa"/>
+          </w:tcPr>
+          <w:p>
+            <w:r>
+              <w:t>X</w:t>
+            </w:r>
+          </w:p>
+        </w:tc>
+      </w:tr>
+      <w:tr>
+        <w:tc>
+          <w:tcPr>
+            <w:tcW w:w="1959" w:type="dxa"/>
+          </w:tcPr>
+          <w:p>
+            <w:r>
+              <w:t>11</w:t>
+            </w:r>
+          </w:p>
+        </w:tc>
+        <w:tc>
+          <w:tcPr>
+            <w:tcW w:w="2264" w:type="dxa"/>
+          </w:tcPr>
+          <w:p>
+            <w:r>
+              <w:t>Religiousness</w:t>
+            </w:r>
+          </w:p>
+        </w:tc>
+        <w:tc>
+          <w:tcPr>
+            <w:tcW w:w="1208" w:type="dxa"/>
+          </w:tcPr>
+          <w:p/>
+        </w:tc>
+        <w:tc>
+          <w:tcPr>
+            <w:tcW w:w="1196" w:type="dxa"/>
+          </w:tcPr>
+          <w:p>
+            <w:r>
+              <w:t>X</w:t>
+            </w:r>
+          </w:p>
+        </w:tc>
+        <w:tc>
+          <w:tcPr>
+            <w:tcW w:w="1208" w:type="dxa"/>
+          </w:tcPr>
+          <w:p/>
+        </w:tc>
+      </w:tr>
+      <w:tr>
+        <w:tc>
+          <w:tcPr>
+            <w:tcW w:w="1959" w:type="dxa"/>
+          </w:tcPr>
+          <w:p>
+            <w:r>
+              <w:t>12</w:t>
+            </w:r>
+          </w:p>
+        </w:tc>
+        <w:tc>
+          <w:tcPr>
+            <w:tcW w:w="2264" w:type="dxa"/>
+          </w:tcPr>
+          <w:p>
+            <w:r>
+              <w:t>Christianity</w:t>
+            </w:r>
+          </w:p>
+        </w:tc>
+        <w:tc>
+          <w:tcPr>
+            <w:tcW w:w="1208" w:type="dxa"/>
+          </w:tcPr>
+          <w:p/>
+        </w:tc>
+        <w:tc>
+          <w:tcPr>
+            <w:tcW w:w="1196" w:type="dxa"/>
+          </w:tcPr>
+          <w:p>
+            <w:r>
+              <w:t>X</w:t>
+            </w:r>
+          </w:p>
+        </w:tc>
+        <w:tc>
+          <w:tcPr>
+            <w:tcW w:w="1208" w:type="dxa"/>
+          </w:tcPr>
+          <w:p/>
+        </w:tc>
+      </w:tr>
+      <w:tr>
+        <w:tc>
+          <w:tcPr>
+            <w:tcW w:w="1959" w:type="dxa"/>
+          </w:tcPr>
+          <w:p>
+            <w:r>
+              <w:t>13</w:t>
+            </w:r>
+          </w:p>
+        </w:tc>
+        <w:tc>
+          <w:tcPr>
+            <w:tcW w:w="2264" w:type="dxa"/>
+          </w:tcPr>
+          <w:p>
+            <w:r>
+              <w:t>Regulatory Policy</w:t>
+            </w:r>
+          </w:p>
+        </w:tc>
+        <w:tc>
+          <w:tcPr>
+            <w:tcW w:w="1208" w:type="dxa"/>
+          </w:tcPr>
+          <w:p/>
+        </w:tc>
+        <w:tc>
+          <w:tcPr>
+            <w:tcW w:w="1196" w:type="dxa"/>
+          </w:tcPr>
+          <w:p>
+            <w:r>
+              <w:t>S</w:t>
+            </w:r>
+          </w:p>
+        </w:tc>
+        <w:tc>
+          <w:tcPr>
+            <w:tcW w:w="1208" w:type="dxa"/>
+          </w:tcPr>
+          <w:p>
+            <w:r>
+              <w:t>X</w:t>
+            </w:r>
+          </w:p>
+        </w:tc>
+      </w:tr>
+      <w:tr>
+        <w:tc>
+          <w:tcPr>
+            <w:tcW w:w="1959" w:type="dxa"/>
+          </w:tcPr>
+          <w:p>
+            <w:r>
+              <w:t>14</w:t>
+            </w:r>
+          </w:p>
+        </w:tc>
+        <w:tc>
+          <w:tcPr>
+            <w:tcW w:w="2264" w:type="dxa"/>
+          </w:tcPr>
+          <w:p>
+            <w:r>
+              <w:t>Age</w:t>
+            </w:r>
+          </w:p>
+        </w:tc>
+        <w:tc>
+          <w:tcPr>
+            <w:tcW w:w="1208" w:type="dxa"/>
+          </w:tcPr>
+          <w:p>
+            <w:r>
+              <w:t>X</w:t>
+            </w:r>
+          </w:p>
+        </w:tc>
+        <w:tc>
+          <w:tcPr>
+            <w:tcW w:w="1196" w:type="dxa"/>
+          </w:tcPr>
+          <w:p>
+            <w:r>
+              <w:t>S</w:t>
+            </w:r>
+          </w:p>
+        </w:tc>
+        <w:tc>
+          <w:tcPr>
+            <w:tcW w:w="1208" w:type="dxa"/>
+          </w:tcPr>
+          <w:p>
+            <w:r>
+              <w:t>X</w:t>
+            </w:r>
+          </w:p>
+        </w:tc>
+      </w:tr>
+      <w:tr>
+        <w:tc>
+          <w:tcPr>
+            <w:tcW w:w="1959" w:type="dxa"/>
+          </w:tcPr>
+          <w:p>
+            <w:r>
+              <w:t>15</w:t>
+            </w:r>
+          </w:p>
+        </w:tc>
+        <w:tc>
+          <w:tcPr>
+            <w:tcW w:w="2264" w:type="dxa"/>
+          </w:tcPr>
+          <w:p>
+            <w:r>
+              <w:t>Gender</w:t>
+            </w:r>
+          </w:p>
+        </w:tc>
+        <w:tc>
+          <w:tcPr>
+            <w:tcW w:w="1208" w:type="dxa"/>
+          </w:tcPr>
+          <w:p>
+            <w:r>
+              <w:t>S</w:t>
+            </w:r>
+          </w:p>
+        </w:tc>
+        <w:tc>
+          <w:tcPr>
+            <w:tcW w:w="1196" w:type="dxa"/>
+          </w:tcPr>
+          <w:p>
+            <w:r>
+              <w:t>S</w:t>
+            </w:r>
+          </w:p>
+        </w:tc>
+        <w:tc>
+          <w:tcPr>
+            <w:tcW w:w="1208" w:type="dxa"/>
+          </w:tcPr>
+          <w:p>
+            <w:r>
+              <w:t>X</w:t>
+            </w:r>
+          </w:p>
+        </w:tc>
+      </w:tr>
+      <w:tr>
+        <w:tc>
+          <w:tcPr>
+            <w:tcW w:w="1959" w:type="dxa"/>
+          </w:tcPr>
+          <w:p>
+            <w:r>
+              <w:t>16</w:t>
+            </w:r>
+          </w:p>
+        </w:tc>
+        <w:tc>
+          <w:tcPr>
+            <w:tcW w:w="2264" w:type="dxa"/>
+          </w:tcPr>
+          <w:p>
+            <w:r>
+              <w:t>Household Income</w:t>
+            </w:r>
+          </w:p>
+        </w:tc>
+        <w:tc>
+          <w:tcPr>
+            <w:tcW w:w="1208" w:type="dxa"/>
+          </w:tcPr>
+          <w:p>
+            <w:r>
+              <w:t>S</w:t>
+            </w:r>
+          </w:p>
+        </w:tc>
+        <w:tc>
+          <w:tcPr>
+            <w:tcW w:w="1196" w:type="dxa"/>
+          </w:tcPr>
+          <w:p>
+            <w:r>
+              <w:t>S</w:t>
+            </w:r>
+          </w:p>
+        </w:tc>
+        <w:tc>
+          <w:tcPr>
+            <w:tcW w:w="1208" w:type="dxa"/>
+          </w:tcPr>
+          <w:p>
+            <w:r>
+              <w:t>X</w:t>
+            </w:r>
+          </w:p>
+        </w:tc>
+      </w:tr>
+      <w:tr>
+        <w:tc>
+          <w:tcPr>
+            <w:tcW w:w="1959" w:type="dxa"/>
+          </w:tcPr>
+          <w:p>
+            <w:r>
+              <w:t>17</w:t>
+            </w:r>
+          </w:p>
+        </w:tc>
+        <w:tc>
+          <w:tcPr>
+            <w:tcW w:w="2264" w:type="dxa"/>
+          </w:tcPr>
+          <w:p>
+            <w:r>
+              <w:t>Region</w:t>
+            </w:r>
+          </w:p>
+        </w:tc>
+        <w:tc>
+          <w:tcPr>
+            <w:tcW w:w="1208" w:type="dxa"/>
+          </w:tcPr>
+          <w:p>
+            <w:r>
+              <w:t>X</w:t>
+            </w:r>
+          </w:p>
+        </w:tc>
+        <w:tc>
+          <w:tcPr>
+            <w:tcW w:w="1196" w:type="dxa"/>
+          </w:tcPr>
+          <w:p>
+            <w:r>
+              <w:t>X</w:t>
+            </w:r>
+          </w:p>
+        </w:tc>
+        <w:tc>
+          <w:tcPr>
+            <w:tcW w:w="1208" w:type="dxa"/>
+          </w:tcPr>
+          <w:p>
+            <w:r>
+              <w:t>X</w:t>
+            </w:r>
+          </w:p>
+        </w:tc>
+      </w:tr>
+      <w:tr>
+        <w:tc>
+          <w:tcPr>
+            <w:tcW w:w="1959" w:type="dxa"/>
+          </w:tcPr>
+          <w:p>
+            <w:r>
+              <w:t>18</w:t>
+            </w:r>
+          </w:p>
+        </w:tc>
+        <w:tc>
+          <w:tcPr>
+            <w:tcW w:w="2264" w:type="dxa"/>
+          </w:tcPr>
+          <w:p>
+            <w:r>
+              <w:t>Device Type</w:t>
+            </w:r>
+          </w:p>
+        </w:tc>
+        <w:tc>
+          <w:tcPr>
+            <w:tcW w:w="1208" w:type="dxa"/>
+          </w:tcPr>
+          <w:p>
+            <w:r>
+              <w:t>X</w:t>
+            </w:r>
+          </w:p>
+        </w:tc>
+        <w:tc>
+          <w:tcPr>
+            <w:tcW w:w="1196" w:type="dxa"/>
+          </w:tcPr>
+          <w:p>
+            <w:r>
+              <w:t>X</w:t>
+            </w:r>
+          </w:p>
+        </w:tc>
+        <w:tc>
+          <w:tcPr>
+            <w:tcW w:w="1208" w:type="dxa"/>
+          </w:tcPr>
+          <w:p>
+            <w:r>
+              <w:t>X</w:t>
+            </w:r>
+          </w:p>
+        </w:tc>
+      </w:tr>
+      <w:tr>
+        <w:tc>
+          <w:tcPr>
+            <w:tcW w:w="1959" w:type="dxa"/>
+          </w:tcPr>
+          <w:p>
+            <w:r>
+              <w:t>19</w:t>
+            </w:r>
+          </w:p>
+        </w:tc>
+        <w:tc>
+          <w:tcPr>
+            <w:tcW w:w="2264" w:type="dxa"/>
+          </w:tcPr>
+          <w:p>
+            <w:r>
+              <w:t>Time</w:t>
+            </w:r>
+          </w:p>
+        </w:tc>
+        <w:tc>
+          <w:tcPr>
+            <w:tcW w:w="1208" w:type="dxa"/>
+          </w:tcPr>
+          <w:p/>
+        </w:tc>
+        <w:tc>
+          <w:tcPr>
+            <w:tcW w:w="1196" w:type="dxa"/>
+          </w:tcPr>
+          <w:p>
+            <w:r>
+              <w:t>C</w:t>
+            </w:r>
+          </w:p>
+        </w:tc>
+        <w:tc>
+          <w:tcPr>
+            <w:tcW w:w="1208" w:type="dxa"/>
+          </w:tcPr>
+          <w:p>
+            <w:r>
+              <w:t>C</w:t>
+            </w:r>
+          </w:p>
+        </w:tc>
+      </w:tr>
+      <w:tr>
+        <w:tc>
+          <w:tcPr>
+            <w:tcW w:w="1959" w:type="dxa"/>
+          </w:tcPr>
+          <w:p>
+            <w:r>
+              <w:t>20</w:t>
+            </w:r>
+          </w:p>
+        </w:tc>
+        <w:tc>
+          <w:tcPr>
+            <w:tcW w:w="2264" w:type="dxa"/>
+          </w:tcPr>
+          <w:p>
+            <w:r>
+              <w:t>Collector</w:t>
+            </w:r>
+          </w:p>
+        </w:tc>
+        <w:tc>
+          <w:tcPr>
+            <w:tcW w:w="1208" w:type="dxa"/>
+          </w:tcPr>
+          <w:p/>
+        </w:tc>
+        <w:tc>
+          <w:tcPr>
+            <w:tcW w:w="1196" w:type="dxa"/>
+          </w:tcPr>
+          <w:p/>
+        </w:tc>
+        <w:tc>
+          <w:tcPr>
+            <w:tcW w:w="1208" w:type="dxa"/>
+          </w:tcPr>
+          <w:p>
+            <w:r>
+              <w:t>C</w:t>
+            </w:r>
+          </w:p>
+        </w:tc>
+      </w:tr>
+    </w:tbl>
+    <w:p>
+      <w:r>
+        <w:t>C        - Question is a calculated question, the answer of which was determined by the analyst instead of being explicitly asked of the respondent.</w:t>
+      </w:r>
+      <w:r>
+        <w:br/>
+      </w:r>
+      <w:r>
+        <w:t xml:space="preserve">S        </w:t>
+      </w:r>
+      <w:r>
+        <w:t>-</w:t>
+      </w:r>
+      <w:r>
+        <w:t xml:space="preserve"> Question was presented and associated with a strong effect.</w:t>
+      </w:r>
+      <w:r>
+        <w:br/>
+      </w:r>
+      <w:r>
+        <w:t>X</w:t>
+      </w:r>
+      <w:r>
+        <w:t xml:space="preserve">        - </w:t>
+      </w:r>
+      <w:r>
+        <w:t>Question was present for survey.</w:t>
+      </w:r>
+      <w:r>
+        <w:t xml:space="preserve"> This does not guarantee every respondent answered the question. Particularly, Q14-Q18 were presented as SurveyMonkey included data for paid responses only</w:t>
+      </w:r>
+      <w:r>
+        <w:t xml:space="preserve"> during 2018. Beginning in 2019, Q14-Q16 were asked of all respondents, but Q17-Q18 remained</w:t>
+      </w:r>
+      <w:r>
+        <w:t xml:space="preserve"> </w:t>
+      </w:r>
+      <w:r>
+        <w:t xml:space="preserve">observed </w:t>
+      </w:r>
+      <w:r>
+        <w:t>for</w:t>
+      </w:r>
+      <w:r>
+        <w:t xml:space="preserve"> </w:t>
+      </w:r>
+      <w:r>
+        <w:t>SurveyMonkey paid responses.</w:t>
+      </w:r>
+      <w:r>
+        <w:br/>
+        <w:t>VO</w:t>
+      </w:r>
+      <w:r>
+        <w:t xml:space="preserve">I    - </w:t>
+      </w:r>
+      <w:r>
+        <w:t>Question was present and represents the variable of interest.</w:t>
+      </w:r>
+    </w:p>
+    <w:p/>
+    <w:p/>
+    <w:p>
+      <w:r>
+        <w:br w:type="page"/>
+      </w:r>
+    </w:p>
+    <w:p>
+      <w:pPr>
+        <w:rPr>
+          <w:b/>
+        </w:rPr>
+      </w:pPr>
+      <w:r>
+        <w:rPr>
+          <w:b/>
+        </w:rPr>
+        <w:lastRenderedPageBreak/>
+        <w:t xml:space="preserve">Appendix </w:t>
+      </w:r>
+      <w:r>
+        <w:rPr>
+          <w:b/>
+        </w:rPr>
+        <w:t>C</w:t>
+      </w:r>
+      <w:r>
+        <w:rPr>
+          <w:b/>
+        </w:rPr>
+        <w:t xml:space="preserve"> – </w:t>
+      </w:r>
+      <w:r>
+        <w:rPr>
+          <w:b/>
+        </w:rPr>
+        <w:t>Summary Statistics</w:t>
+      </w:r>
+    </w:p>
+    <w:tbl>
+      <w:tblPr>
+        <w:tblStyle w:val="TableGrid"/>
+        <w:tblW w:w="7610" w:type="dxa"/>
+        <w:tblLook w:val="04A0" w:firstRow="1" w:lastRow="0" w:firstColumn="1" w:lastColumn="0" w:noHBand="0" w:noVBand="1"/>
+      </w:tblPr>
+      <w:tblGrid>
+        <w:gridCol w:w="852"/>
+        <w:gridCol w:w="963"/>
+        <w:gridCol w:w="579"/>
+        <w:gridCol w:w="576"/>
+        <w:gridCol w:w="580"/>
+        <w:gridCol w:w="580"/>
+        <w:gridCol w:w="580"/>
+        <w:gridCol w:w="580"/>
+        <w:gridCol w:w="580"/>
+        <w:gridCol w:w="580"/>
+        <w:gridCol w:w="580"/>
+        <w:gridCol w:w="580"/>
+      </w:tblGrid>
+      <w:tr>
+        <w:tc>
+          <w:tcPr>
+            <w:tcW w:w="852" w:type="dxa"/>
           </w:tcPr>
           <w:p>
             <w:pPr>
@@ -2000,383 +3414,581 @@
                 <w:b/>
               </w:rPr>
             </w:pPr>
-            <w:r>
+          </w:p>
+        </w:tc>
+        <w:tc>
+          <w:tcPr>
+            <w:tcW w:w="963" w:type="dxa"/>
+          </w:tcPr>
+          <w:p>
+            <w:pPr>
               <w:rPr>
                 <w:b/>
               </w:rPr>
-              <w:t>2019, March</w:t>
-            </w:r>
+            </w:pPr>
+          </w:p>
+        </w:tc>
+        <w:tc>
+          <w:tcPr>
+            <w:tcW w:w="579" w:type="dxa"/>
+          </w:tcPr>
+          <w:p>
+            <w:pPr>
+              <w:rPr>
+                <w:b/>
+              </w:rPr>
+            </w:pPr>
+          </w:p>
+        </w:tc>
+        <w:tc>
+          <w:tcPr>
+            <w:tcW w:w="576" w:type="dxa"/>
+          </w:tcPr>
+          <w:p>
+            <w:pPr>
+              <w:rPr>
+                <w:b/>
+              </w:rPr>
+            </w:pPr>
+          </w:p>
+        </w:tc>
+        <w:tc>
+          <w:tcPr>
+            <w:tcW w:w="580" w:type="dxa"/>
+          </w:tcPr>
+          <w:p>
+            <w:pPr>
+              <w:rPr>
+                <w:b/>
+              </w:rPr>
+            </w:pPr>
+          </w:p>
+        </w:tc>
+        <w:tc>
+          <w:tcPr>
+            <w:tcW w:w="580" w:type="dxa"/>
+          </w:tcPr>
+          <w:p>
+            <w:pPr>
+              <w:rPr>
+                <w:b/>
+              </w:rPr>
+            </w:pPr>
+          </w:p>
+        </w:tc>
+        <w:tc>
+          <w:tcPr>
+            <w:tcW w:w="580" w:type="dxa"/>
+          </w:tcPr>
+          <w:p>
+            <w:pPr>
+              <w:rPr>
+                <w:b/>
+              </w:rPr>
+            </w:pPr>
+          </w:p>
+        </w:tc>
+        <w:tc>
+          <w:tcPr>
+            <w:tcW w:w="580" w:type="dxa"/>
+          </w:tcPr>
+          <w:p>
+            <w:pPr>
+              <w:rPr>
+                <w:b/>
+              </w:rPr>
+            </w:pPr>
+          </w:p>
+        </w:tc>
+        <w:tc>
+          <w:tcPr>
+            <w:tcW w:w="580" w:type="dxa"/>
+          </w:tcPr>
+          <w:p>
+            <w:pPr>
+              <w:rPr>
+                <w:b/>
+              </w:rPr>
+            </w:pPr>
+          </w:p>
+        </w:tc>
+        <w:tc>
+          <w:tcPr>
+            <w:tcW w:w="580" w:type="dxa"/>
+          </w:tcPr>
+          <w:p>
+            <w:pPr>
+              <w:rPr>
+                <w:b/>
+              </w:rPr>
+            </w:pPr>
+          </w:p>
+        </w:tc>
+        <w:tc>
+          <w:tcPr>
+            <w:tcW w:w="580" w:type="dxa"/>
+          </w:tcPr>
+          <w:p>
+            <w:pPr>
+              <w:rPr>
+                <w:b/>
+              </w:rPr>
+            </w:pPr>
+          </w:p>
+        </w:tc>
+        <w:tc>
+          <w:tcPr>
+            <w:tcW w:w="580" w:type="dxa"/>
+          </w:tcPr>
+          <w:p>
+            <w:pPr>
+              <w:rPr>
+                <w:b/>
+              </w:rPr>
+            </w:pPr>
           </w:p>
         </w:tc>
       </w:tr>
       <w:tr>
         <w:tc>
           <w:tcPr>
-            <w:tcW w:w="1926" w:type="dxa"/>
-          </w:tcPr>
-          <w:p>
-            <w:r>
-              <w:t>1</w:t>
-            </w:r>
-          </w:p>
-        </w:tc>
-        <w:tc>
-          <w:tcPr>
-            <w:tcW w:w="2222" w:type="dxa"/>
-          </w:tcPr>
-          <w:p>
-            <w:r>
-              <w:t>Employment</w:t>
-            </w:r>
-          </w:p>
-        </w:tc>
-        <w:tc>
-          <w:tcPr>
-            <w:tcW w:w="1203" w:type="dxa"/>
-          </w:tcPr>
-          <w:p>
-            <w:r>
-              <w:t>X</w:t>
-            </w:r>
-          </w:p>
-        </w:tc>
-        <w:tc>
-          <w:tcPr>
-            <w:tcW w:w="1189" w:type="dxa"/>
-          </w:tcPr>
-          <w:p>
-            <w:r>
-              <w:t>X</w:t>
-            </w:r>
-          </w:p>
-        </w:tc>
-        <w:tc>
-          <w:tcPr>
-            <w:tcW w:w="1203" w:type="dxa"/>
-          </w:tcPr>
-          <w:p>
-            <w:r>
-              <w:t>X</w:t>
-            </w:r>
-          </w:p>
-        </w:tc>
-        <w:tc>
-          <w:tcPr>
-            <w:tcW w:w="1456" w:type="dxa"/>
-          </w:tcPr>
-          <w:p>
-            <w:r>
-              <w:t>X</w:t>
-            </w:r>
-          </w:p>
+            <w:tcW w:w="852" w:type="dxa"/>
+          </w:tcPr>
+          <w:p/>
+        </w:tc>
+        <w:tc>
+          <w:tcPr>
+            <w:tcW w:w="963" w:type="dxa"/>
+          </w:tcPr>
+          <w:p/>
+        </w:tc>
+        <w:tc>
+          <w:tcPr>
+            <w:tcW w:w="579" w:type="dxa"/>
+          </w:tcPr>
+          <w:p/>
+        </w:tc>
+        <w:tc>
+          <w:tcPr>
+            <w:tcW w:w="576" w:type="dxa"/>
+          </w:tcPr>
+          <w:p/>
+        </w:tc>
+        <w:tc>
+          <w:tcPr>
+            <w:tcW w:w="580" w:type="dxa"/>
+          </w:tcPr>
+          <w:p/>
+        </w:tc>
+        <w:tc>
+          <w:tcPr>
+            <w:tcW w:w="580" w:type="dxa"/>
+          </w:tcPr>
+          <w:p/>
+        </w:tc>
+        <w:tc>
+          <w:tcPr>
+            <w:tcW w:w="580" w:type="dxa"/>
+          </w:tcPr>
+          <w:p/>
+        </w:tc>
+        <w:tc>
+          <w:tcPr>
+            <w:tcW w:w="580" w:type="dxa"/>
+          </w:tcPr>
+          <w:p/>
+        </w:tc>
+        <w:tc>
+          <w:tcPr>
+            <w:tcW w:w="580" w:type="dxa"/>
+          </w:tcPr>
+          <w:p/>
+        </w:tc>
+        <w:tc>
+          <w:tcPr>
+            <w:tcW w:w="580" w:type="dxa"/>
+          </w:tcPr>
+          <w:p/>
+        </w:tc>
+        <w:tc>
+          <w:tcPr>
+            <w:tcW w:w="580" w:type="dxa"/>
+          </w:tcPr>
+          <w:p/>
+        </w:tc>
+        <w:tc>
+          <w:tcPr>
+            <w:tcW w:w="580" w:type="dxa"/>
+          </w:tcPr>
+          <w:p/>
         </w:tc>
       </w:tr>
       <w:tr>
         <w:tc>
           <w:tcPr>
-            <w:tcW w:w="1926" w:type="dxa"/>
-          </w:tcPr>
-          <w:p>
-            <w:r>
-              <w:t>2</w:t>
-            </w:r>
-          </w:p>
-        </w:tc>
-        <w:tc>
-          <w:tcPr>
-            <w:tcW w:w="2222" w:type="dxa"/>
-          </w:tcPr>
-          <w:p>
-            <w:r>
-              <w:t>Entry-</w:t>
-            </w:r>
-            <w:r>
-              <w:t>L</w:t>
-            </w:r>
-            <w:r>
-              <w:t>evel Suitability</w:t>
-            </w:r>
-          </w:p>
-        </w:tc>
-        <w:tc>
-          <w:tcPr>
-            <w:tcW w:w="1203" w:type="dxa"/>
-          </w:tcPr>
-          <w:p>
-            <w:r>
-              <w:t>VOI</w:t>
-            </w:r>
-          </w:p>
-        </w:tc>
-        <w:tc>
-          <w:tcPr>
-            <w:tcW w:w="1189" w:type="dxa"/>
-          </w:tcPr>
-          <w:p>
-            <w:r>
-              <w:t>VOI</w:t>
-            </w:r>
-          </w:p>
-        </w:tc>
-        <w:tc>
-          <w:tcPr>
-            <w:tcW w:w="1203" w:type="dxa"/>
-          </w:tcPr>
-          <w:p>
-            <w:r>
-              <w:t>VOI</w:t>
-            </w:r>
-          </w:p>
-        </w:tc>
-        <w:tc>
-          <w:tcPr>
-            <w:tcW w:w="1456" w:type="dxa"/>
-          </w:tcPr>
-          <w:p>
-            <w:r>
-              <w:t>V</w:t>
-            </w:r>
-            <w:r>
-              <w:t>OI</w:t>
-            </w:r>
-          </w:p>
+            <w:tcW w:w="852" w:type="dxa"/>
+          </w:tcPr>
+          <w:p/>
+        </w:tc>
+        <w:tc>
+          <w:tcPr>
+            <w:tcW w:w="963" w:type="dxa"/>
+          </w:tcPr>
+          <w:p/>
+        </w:tc>
+        <w:tc>
+          <w:tcPr>
+            <w:tcW w:w="579" w:type="dxa"/>
+          </w:tcPr>
+          <w:p/>
+        </w:tc>
+        <w:tc>
+          <w:tcPr>
+            <w:tcW w:w="576" w:type="dxa"/>
+          </w:tcPr>
+          <w:p/>
+        </w:tc>
+        <w:tc>
+          <w:tcPr>
+            <w:tcW w:w="580" w:type="dxa"/>
+          </w:tcPr>
+          <w:p/>
+        </w:tc>
+        <w:tc>
+          <w:tcPr>
+            <w:tcW w:w="580" w:type="dxa"/>
+          </w:tcPr>
+          <w:p/>
+        </w:tc>
+        <w:tc>
+          <w:tcPr>
+            <w:tcW w:w="580" w:type="dxa"/>
+          </w:tcPr>
+          <w:p/>
+        </w:tc>
+        <w:tc>
+          <w:tcPr>
+            <w:tcW w:w="580" w:type="dxa"/>
+          </w:tcPr>
+          <w:p/>
+        </w:tc>
+        <w:tc>
+          <w:tcPr>
+            <w:tcW w:w="580" w:type="dxa"/>
+          </w:tcPr>
+          <w:p/>
+        </w:tc>
+        <w:tc>
+          <w:tcPr>
+            <w:tcW w:w="580" w:type="dxa"/>
+          </w:tcPr>
+          <w:p/>
+        </w:tc>
+        <w:tc>
+          <w:tcPr>
+            <w:tcW w:w="580" w:type="dxa"/>
+          </w:tcPr>
+          <w:p/>
+        </w:tc>
+        <w:tc>
+          <w:tcPr>
+            <w:tcW w:w="580" w:type="dxa"/>
+          </w:tcPr>
+          <w:p/>
         </w:tc>
       </w:tr>
       <w:tr>
         <w:tc>
           <w:tcPr>
-            <w:tcW w:w="1926" w:type="dxa"/>
-          </w:tcPr>
-          <w:p>
-            <w:r>
-              <w:t>3</w:t>
-            </w:r>
-          </w:p>
-        </w:tc>
-        <w:tc>
-          <w:tcPr>
-            <w:tcW w:w="2222" w:type="dxa"/>
-          </w:tcPr>
-          <w:p>
-            <w:r>
-              <w:t>Conventionalism</w:t>
-            </w:r>
-          </w:p>
-        </w:tc>
-        <w:tc>
-          <w:tcPr>
-            <w:tcW w:w="1203" w:type="dxa"/>
-          </w:tcPr>
-          <w:p>
-            <w:r>
-              <w:t>X</w:t>
-            </w:r>
-          </w:p>
-        </w:tc>
-        <w:tc>
-          <w:tcPr>
-            <w:tcW w:w="1189" w:type="dxa"/>
-          </w:tcPr>
-          <w:p>
-            <w:r>
-              <w:t>S</w:t>
-            </w:r>
-          </w:p>
-        </w:tc>
-        <w:tc>
-          <w:tcPr>
-            <w:tcW w:w="1203" w:type="dxa"/>
-          </w:tcPr>
-          <w:p>
-            <w:r>
-              <w:t>X</w:t>
-            </w:r>
-          </w:p>
-        </w:tc>
-        <w:tc>
-          <w:tcPr>
-            <w:tcW w:w="1456" w:type="dxa"/>
-          </w:tcPr>
-          <w:p>
-            <w:r>
-              <w:t>X</w:t>
-            </w:r>
-          </w:p>
+            <w:tcW w:w="852" w:type="dxa"/>
+          </w:tcPr>
+          <w:p/>
+        </w:tc>
+        <w:tc>
+          <w:tcPr>
+            <w:tcW w:w="963" w:type="dxa"/>
+          </w:tcPr>
+          <w:p/>
+        </w:tc>
+        <w:tc>
+          <w:tcPr>
+            <w:tcW w:w="579" w:type="dxa"/>
+          </w:tcPr>
+          <w:p/>
+        </w:tc>
+        <w:tc>
+          <w:tcPr>
+            <w:tcW w:w="576" w:type="dxa"/>
+          </w:tcPr>
+          <w:p/>
+        </w:tc>
+        <w:tc>
+          <w:tcPr>
+            <w:tcW w:w="580" w:type="dxa"/>
+          </w:tcPr>
+          <w:p/>
+        </w:tc>
+        <w:tc>
+          <w:tcPr>
+            <w:tcW w:w="580" w:type="dxa"/>
+          </w:tcPr>
+          <w:p/>
+        </w:tc>
+        <w:tc>
+          <w:tcPr>
+            <w:tcW w:w="580" w:type="dxa"/>
+          </w:tcPr>
+          <w:p/>
+        </w:tc>
+        <w:tc>
+          <w:tcPr>
+            <w:tcW w:w="580" w:type="dxa"/>
+          </w:tcPr>
+          <w:p/>
+        </w:tc>
+        <w:tc>
+          <w:tcPr>
+            <w:tcW w:w="580" w:type="dxa"/>
+          </w:tcPr>
+          <w:p/>
+        </w:tc>
+        <w:tc>
+          <w:tcPr>
+            <w:tcW w:w="580" w:type="dxa"/>
+          </w:tcPr>
+          <w:p/>
+        </w:tc>
+        <w:tc>
+          <w:tcPr>
+            <w:tcW w:w="580" w:type="dxa"/>
+          </w:tcPr>
+          <w:p/>
+        </w:tc>
+        <w:tc>
+          <w:tcPr>
+            <w:tcW w:w="580" w:type="dxa"/>
+          </w:tcPr>
+          <w:p/>
         </w:tc>
       </w:tr>
       <w:tr>
         <w:tc>
           <w:tcPr>
-            <w:tcW w:w="1926" w:type="dxa"/>
-          </w:tcPr>
-          <w:p>
-            <w:r>
-              <w:t>4</w:t>
-            </w:r>
-          </w:p>
-        </w:tc>
-        <w:tc>
-          <w:tcPr>
-            <w:tcW w:w="2222" w:type="dxa"/>
-          </w:tcPr>
-          <w:p>
-            <w:r>
-              <w:t>Online Education</w:t>
-            </w:r>
-          </w:p>
-        </w:tc>
-        <w:tc>
-          <w:tcPr>
-            <w:tcW w:w="1203" w:type="dxa"/>
-          </w:tcPr>
-          <w:p>
-            <w:r>
-              <w:t>X</w:t>
-            </w:r>
-          </w:p>
-        </w:tc>
-        <w:tc>
-          <w:tcPr>
-            <w:tcW w:w="1189" w:type="dxa"/>
-          </w:tcPr>
-          <w:p>
-            <w:r>
-              <w:t>S</w:t>
-            </w:r>
-          </w:p>
-        </w:tc>
-        <w:tc>
-          <w:tcPr>
-            <w:tcW w:w="1203" w:type="dxa"/>
-          </w:tcPr>
-          <w:p>
-            <w:r>
-              <w:t>X</w:t>
-            </w:r>
-          </w:p>
-        </w:tc>
-        <w:tc>
-          <w:tcPr>
-            <w:tcW w:w="1456" w:type="dxa"/>
-          </w:tcPr>
-          <w:p>
-            <w:r>
-              <w:t>X</w:t>
-            </w:r>
-          </w:p>
+            <w:tcW w:w="852" w:type="dxa"/>
+          </w:tcPr>
+          <w:p/>
+        </w:tc>
+        <w:tc>
+          <w:tcPr>
+            <w:tcW w:w="963" w:type="dxa"/>
+          </w:tcPr>
+          <w:p/>
+        </w:tc>
+        <w:tc>
+          <w:tcPr>
+            <w:tcW w:w="579" w:type="dxa"/>
+          </w:tcPr>
+          <w:p/>
+        </w:tc>
+        <w:tc>
+          <w:tcPr>
+            <w:tcW w:w="576" w:type="dxa"/>
+          </w:tcPr>
+          <w:p/>
+        </w:tc>
+        <w:tc>
+          <w:tcPr>
+            <w:tcW w:w="580" w:type="dxa"/>
+          </w:tcPr>
+          <w:p/>
+        </w:tc>
+        <w:tc>
+          <w:tcPr>
+            <w:tcW w:w="580" w:type="dxa"/>
+          </w:tcPr>
+          <w:p/>
+        </w:tc>
+        <w:tc>
+          <w:tcPr>
+            <w:tcW w:w="580" w:type="dxa"/>
+          </w:tcPr>
+          <w:p/>
+        </w:tc>
+        <w:tc>
+          <w:tcPr>
+            <w:tcW w:w="580" w:type="dxa"/>
+          </w:tcPr>
+          <w:p/>
+        </w:tc>
+        <w:tc>
+          <w:tcPr>
+            <w:tcW w:w="580" w:type="dxa"/>
+          </w:tcPr>
+          <w:p/>
+        </w:tc>
+        <w:tc>
+          <w:tcPr>
+            <w:tcW w:w="580" w:type="dxa"/>
+          </w:tcPr>
+          <w:p/>
+        </w:tc>
+        <w:tc>
+          <w:tcPr>
+            <w:tcW w:w="580" w:type="dxa"/>
+          </w:tcPr>
+          <w:p/>
+        </w:tc>
+        <w:tc>
+          <w:tcPr>
+            <w:tcW w:w="580" w:type="dxa"/>
+          </w:tcPr>
+          <w:p/>
         </w:tc>
       </w:tr>
       <w:tr>
         <w:tc>
           <w:tcPr>
-            <w:tcW w:w="1926" w:type="dxa"/>
-          </w:tcPr>
-          <w:p>
-            <w:r>
-              <w:t>5</w:t>
-            </w:r>
-          </w:p>
-        </w:tc>
-        <w:tc>
-          <w:tcPr>
-            <w:tcW w:w="2222" w:type="dxa"/>
-          </w:tcPr>
-          <w:p>
-            <w:r>
-              <w:t>Artificial</w:t>
-            </w:r>
-            <w:r>
-              <w:t xml:space="preserve"> Intelligence</w:t>
-            </w:r>
-          </w:p>
-        </w:tc>
-        <w:tc>
-          <w:tcPr>
-            <w:tcW w:w="1203" w:type="dxa"/>
-          </w:tcPr>
-          <w:p/>
-        </w:tc>
-        <w:tc>
-          <w:tcPr>
-            <w:tcW w:w="1189" w:type="dxa"/>
-          </w:tcPr>
-          <w:p>
-            <w:r>
-              <w:t>S</w:t>
-            </w:r>
-          </w:p>
-        </w:tc>
-        <w:tc>
-          <w:tcPr>
-            <w:tcW w:w="1203" w:type="dxa"/>
-          </w:tcPr>
-          <w:p>
-            <w:r>
-              <w:t>X</w:t>
-            </w:r>
-          </w:p>
-        </w:tc>
-        <w:tc>
-          <w:tcPr>
-            <w:tcW w:w="1456" w:type="dxa"/>
-          </w:tcPr>
-          <w:p>
-            <w:r>
-              <w:t>X</w:t>
-            </w:r>
-          </w:p>
+            <w:tcW w:w="852" w:type="dxa"/>
+          </w:tcPr>
+          <w:p/>
+        </w:tc>
+        <w:tc>
+          <w:tcPr>
+            <w:tcW w:w="963" w:type="dxa"/>
+          </w:tcPr>
+          <w:p/>
+        </w:tc>
+        <w:tc>
+          <w:tcPr>
+            <w:tcW w:w="579" w:type="dxa"/>
+          </w:tcPr>
+          <w:p/>
+        </w:tc>
+        <w:tc>
+          <w:tcPr>
+            <w:tcW w:w="576" w:type="dxa"/>
+          </w:tcPr>
+          <w:p/>
+        </w:tc>
+        <w:tc>
+          <w:tcPr>
+            <w:tcW w:w="580" w:type="dxa"/>
+          </w:tcPr>
+          <w:p/>
+        </w:tc>
+        <w:tc>
+          <w:tcPr>
+            <w:tcW w:w="580" w:type="dxa"/>
+          </w:tcPr>
+          <w:p/>
+        </w:tc>
+        <w:tc>
+          <w:tcPr>
+            <w:tcW w:w="580" w:type="dxa"/>
+          </w:tcPr>
+          <w:p/>
+        </w:tc>
+        <w:tc>
+          <w:tcPr>
+            <w:tcW w:w="580" w:type="dxa"/>
+          </w:tcPr>
+          <w:p/>
+        </w:tc>
+        <w:tc>
+          <w:tcPr>
+            <w:tcW w:w="580" w:type="dxa"/>
+          </w:tcPr>
+          <w:p/>
+        </w:tc>
+        <w:tc>
+          <w:tcPr>
+            <w:tcW w:w="580" w:type="dxa"/>
+          </w:tcPr>
+          <w:p/>
+        </w:tc>
+        <w:tc>
+          <w:tcPr>
+            <w:tcW w:w="580" w:type="dxa"/>
+          </w:tcPr>
+          <w:p/>
+        </w:tc>
+        <w:tc>
+          <w:tcPr>
+            <w:tcW w:w="580" w:type="dxa"/>
+          </w:tcPr>
+          <w:p/>
         </w:tc>
       </w:tr>
       <w:tr>
         <w:tc>
           <w:tcPr>
-            <w:tcW w:w="1926" w:type="dxa"/>
-          </w:tcPr>
-          <w:p>
-            <w:r>
-              <w:t>6</w:t>
-            </w:r>
-          </w:p>
-        </w:tc>
-        <w:tc>
-          <w:tcPr>
-            <w:tcW w:w="2222" w:type="dxa"/>
-          </w:tcPr>
-          <w:p>
-            <w:r>
-              <w:t>Cryptocurrency</w:t>
-            </w:r>
-          </w:p>
-        </w:tc>
-        <w:tc>
-          <w:tcPr>
-            <w:tcW w:w="1203" w:type="dxa"/>
-          </w:tcPr>
-          <w:p>
-            <w:r>
-              <w:t>S</w:t>
-            </w:r>
-          </w:p>
-        </w:tc>
-        <w:tc>
-          <w:tcPr>
-            <w:tcW w:w="1189" w:type="dxa"/>
-          </w:tcPr>
-          <w:p>
-            <w:r>
-              <w:t>X</w:t>
-            </w:r>
-          </w:p>
-        </w:tc>
-        <w:tc>
-          <w:tcPr>
-            <w:tcW w:w="1203" w:type="dxa"/>
-          </w:tcPr>
-          <w:p/>
-        </w:tc>
-        <w:tc>
-          <w:tcPr>
-            <w:tcW w:w="1456" w:type="dxa"/>
+            <w:tcW w:w="852" w:type="dxa"/>
+          </w:tcPr>
+          <w:p/>
+        </w:tc>
+        <w:tc>
+          <w:tcPr>
+            <w:tcW w:w="963" w:type="dxa"/>
+          </w:tcPr>
+          <w:p/>
+        </w:tc>
+        <w:tc>
+          <w:tcPr>
+            <w:tcW w:w="579" w:type="dxa"/>
+          </w:tcPr>
+          <w:p/>
+        </w:tc>
+        <w:tc>
+          <w:tcPr>
+            <w:tcW w:w="576" w:type="dxa"/>
+          </w:tcPr>
+          <w:p/>
+        </w:tc>
+        <w:tc>
+          <w:tcPr>
+            <w:tcW w:w="580" w:type="dxa"/>
+          </w:tcPr>
+          <w:p/>
+        </w:tc>
+        <w:tc>
+          <w:tcPr>
+            <w:tcW w:w="580" w:type="dxa"/>
+          </w:tcPr>
+          <w:p/>
+        </w:tc>
+        <w:tc>
+          <w:tcPr>
+            <w:tcW w:w="580" w:type="dxa"/>
+          </w:tcPr>
+          <w:p/>
+        </w:tc>
+        <w:tc>
+          <w:tcPr>
+            <w:tcW w:w="580" w:type="dxa"/>
+          </w:tcPr>
+          <w:p/>
+        </w:tc>
+        <w:tc>
+          <w:tcPr>
+            <w:tcW w:w="580" w:type="dxa"/>
+          </w:tcPr>
+          <w:p/>
+        </w:tc>
+        <w:tc>
+          <w:tcPr>
+            <w:tcW w:w="580" w:type="dxa"/>
+          </w:tcPr>
+          <w:p/>
+        </w:tc>
+        <w:tc>
+          <w:tcPr>
+            <w:tcW w:w="580" w:type="dxa"/>
+          </w:tcPr>
+          <w:p/>
+        </w:tc>
+        <w:tc>
+          <w:tcPr>
+            <w:tcW w:w="580" w:type="dxa"/>
           </w:tcPr>
           <w:p/>
         </w:tc>
@@ -2384,53 +3996,73 @@
       <w:tr>
         <w:tc>
           <w:tcPr>
-            <w:tcW w:w="1926" w:type="dxa"/>
-          </w:tcPr>
-          <w:p>
-            <w:r>
-              <w:t>7</w:t>
-            </w:r>
-          </w:p>
-        </w:tc>
-        <w:tc>
-          <w:tcPr>
-            <w:tcW w:w="2222" w:type="dxa"/>
-          </w:tcPr>
-          <w:p>
-            <w:r>
-              <w:t>US Degree Centrism</w:t>
-            </w:r>
-          </w:p>
-        </w:tc>
-        <w:tc>
-          <w:tcPr>
-            <w:tcW w:w="1203" w:type="dxa"/>
-          </w:tcPr>
-          <w:p>
-            <w:r>
-              <w:t>S</w:t>
-            </w:r>
-          </w:p>
-        </w:tc>
-        <w:tc>
-          <w:tcPr>
-            <w:tcW w:w="1189" w:type="dxa"/>
-          </w:tcPr>
-          <w:p>
-            <w:r>
-              <w:t>X</w:t>
-            </w:r>
-          </w:p>
-        </w:tc>
-        <w:tc>
-          <w:tcPr>
-            <w:tcW w:w="1203" w:type="dxa"/>
-          </w:tcPr>
-          <w:p/>
-        </w:tc>
-        <w:tc>
-          <w:tcPr>
-            <w:tcW w:w="1456" w:type="dxa"/>
+            <w:tcW w:w="852" w:type="dxa"/>
+          </w:tcPr>
+          <w:p/>
+        </w:tc>
+        <w:tc>
+          <w:tcPr>
+            <w:tcW w:w="963" w:type="dxa"/>
+          </w:tcPr>
+          <w:p/>
+        </w:tc>
+        <w:tc>
+          <w:tcPr>
+            <w:tcW w:w="579" w:type="dxa"/>
+          </w:tcPr>
+          <w:p/>
+        </w:tc>
+        <w:tc>
+          <w:tcPr>
+            <w:tcW w:w="576" w:type="dxa"/>
+          </w:tcPr>
+          <w:p/>
+        </w:tc>
+        <w:tc>
+          <w:tcPr>
+            <w:tcW w:w="580" w:type="dxa"/>
+          </w:tcPr>
+          <w:p/>
+        </w:tc>
+        <w:tc>
+          <w:tcPr>
+            <w:tcW w:w="580" w:type="dxa"/>
+          </w:tcPr>
+          <w:p/>
+        </w:tc>
+        <w:tc>
+          <w:tcPr>
+            <w:tcW w:w="580" w:type="dxa"/>
+          </w:tcPr>
+          <w:p/>
+        </w:tc>
+        <w:tc>
+          <w:tcPr>
+            <w:tcW w:w="580" w:type="dxa"/>
+          </w:tcPr>
+          <w:p/>
+        </w:tc>
+        <w:tc>
+          <w:tcPr>
+            <w:tcW w:w="580" w:type="dxa"/>
+          </w:tcPr>
+          <w:p/>
+        </w:tc>
+        <w:tc>
+          <w:tcPr>
+            <w:tcW w:w="580" w:type="dxa"/>
+          </w:tcPr>
+          <w:p/>
+        </w:tc>
+        <w:tc>
+          <w:tcPr>
+            <w:tcW w:w="580" w:type="dxa"/>
+          </w:tcPr>
+          <w:p/>
+        </w:tc>
+        <w:tc>
+          <w:tcPr>
+            <w:tcW w:w="580" w:type="dxa"/>
           </w:tcPr>
           <w:p/>
         </w:tc>
@@ -2438,115 +4070,147 @@
       <w:tr>
         <w:tc>
           <w:tcPr>
-            <w:tcW w:w="1926" w:type="dxa"/>
-          </w:tcPr>
-          <w:p>
-            <w:r>
-              <w:t>8</w:t>
-            </w:r>
-          </w:p>
-        </w:tc>
-        <w:tc>
-          <w:tcPr>
-            <w:tcW w:w="2222" w:type="dxa"/>
-          </w:tcPr>
-          <w:p>
-            <w:r>
-              <w:t>Provider Recognition</w:t>
-            </w:r>
-          </w:p>
-        </w:tc>
-        <w:tc>
-          <w:tcPr>
-            <w:tcW w:w="1203" w:type="dxa"/>
-          </w:tcPr>
-          <w:p>
-            <w:r>
-              <w:t>S</w:t>
-            </w:r>
-          </w:p>
-        </w:tc>
-        <w:tc>
-          <w:tcPr>
-            <w:tcW w:w="1189" w:type="dxa"/>
-          </w:tcPr>
-          <w:p>
-            <w:r>
-              <w:t>S</w:t>
-            </w:r>
-          </w:p>
-        </w:tc>
-        <w:tc>
-          <w:tcPr>
-            <w:tcW w:w="1203" w:type="dxa"/>
-          </w:tcPr>
-          <w:p>
-            <w:r>
-              <w:t>X</w:t>
-            </w:r>
-          </w:p>
-        </w:tc>
-        <w:tc>
-          <w:tcPr>
-            <w:tcW w:w="1456" w:type="dxa"/>
-          </w:tcPr>
-          <w:p>
-            <w:r>
-              <w:t>X</w:t>
-            </w:r>
-          </w:p>
+            <w:tcW w:w="852" w:type="dxa"/>
+          </w:tcPr>
+          <w:p/>
+        </w:tc>
+        <w:tc>
+          <w:tcPr>
+            <w:tcW w:w="963" w:type="dxa"/>
+          </w:tcPr>
+          <w:p/>
+        </w:tc>
+        <w:tc>
+          <w:tcPr>
+            <w:tcW w:w="579" w:type="dxa"/>
+          </w:tcPr>
+          <w:p/>
+        </w:tc>
+        <w:tc>
+          <w:tcPr>
+            <w:tcW w:w="576" w:type="dxa"/>
+          </w:tcPr>
+          <w:p/>
+        </w:tc>
+        <w:tc>
+          <w:tcPr>
+            <w:tcW w:w="580" w:type="dxa"/>
+          </w:tcPr>
+          <w:p/>
+        </w:tc>
+        <w:tc>
+          <w:tcPr>
+            <w:tcW w:w="580" w:type="dxa"/>
+          </w:tcPr>
+          <w:p/>
+        </w:tc>
+        <w:tc>
+          <w:tcPr>
+            <w:tcW w:w="580" w:type="dxa"/>
+          </w:tcPr>
+          <w:p/>
+        </w:tc>
+        <w:tc>
+          <w:tcPr>
+            <w:tcW w:w="580" w:type="dxa"/>
+          </w:tcPr>
+          <w:p/>
+        </w:tc>
+        <w:tc>
+          <w:tcPr>
+            <w:tcW w:w="580" w:type="dxa"/>
+          </w:tcPr>
+          <w:p/>
+        </w:tc>
+        <w:tc>
+          <w:tcPr>
+            <w:tcW w:w="580" w:type="dxa"/>
+          </w:tcPr>
+          <w:p/>
+        </w:tc>
+        <w:tc>
+          <w:tcPr>
+            <w:tcW w:w="580" w:type="dxa"/>
+          </w:tcPr>
+          <w:p/>
+        </w:tc>
+        <w:tc>
+          <w:tcPr>
+            <w:tcW w:w="580" w:type="dxa"/>
+          </w:tcPr>
+          <w:p/>
         </w:tc>
       </w:tr>
       <w:tr>
         <w:tc>
           <w:tcPr>
-            <w:tcW w:w="1926" w:type="dxa"/>
-          </w:tcPr>
-          <w:p>
-            <w:r>
-              <w:t>9</w:t>
-            </w:r>
-          </w:p>
-        </w:tc>
-        <w:tc>
-          <w:tcPr>
-            <w:tcW w:w="2222" w:type="dxa"/>
-          </w:tcPr>
-          <w:p>
-            <w:r>
-              <w:t>STEM</w:t>
-            </w:r>
-          </w:p>
-        </w:tc>
-        <w:tc>
-          <w:tcPr>
-            <w:tcW w:w="1203" w:type="dxa"/>
-          </w:tcPr>
-          <w:p>
-            <w:r>
-              <w:t>X</w:t>
-            </w:r>
-          </w:p>
-        </w:tc>
-        <w:tc>
-          <w:tcPr>
-            <w:tcW w:w="1189" w:type="dxa"/>
-          </w:tcPr>
-          <w:p>
-            <w:r>
-              <w:t>X</w:t>
-            </w:r>
-          </w:p>
-        </w:tc>
-        <w:tc>
-          <w:tcPr>
-            <w:tcW w:w="1203" w:type="dxa"/>
-          </w:tcPr>
-          <w:p/>
-        </w:tc>
-        <w:tc>
-          <w:tcPr>
-            <w:tcW w:w="1456" w:type="dxa"/>
+            <w:tcW w:w="852" w:type="dxa"/>
+          </w:tcPr>
+          <w:p/>
+        </w:tc>
+        <w:tc>
+          <w:tcPr>
+            <w:tcW w:w="963" w:type="dxa"/>
+          </w:tcPr>
+          <w:p/>
+        </w:tc>
+        <w:tc>
+          <w:tcPr>
+            <w:tcW w:w="579" w:type="dxa"/>
+          </w:tcPr>
+          <w:p/>
+        </w:tc>
+        <w:tc>
+          <w:tcPr>
+            <w:tcW w:w="576" w:type="dxa"/>
+          </w:tcPr>
+          <w:p/>
+        </w:tc>
+        <w:tc>
+          <w:tcPr>
+            <w:tcW w:w="580" w:type="dxa"/>
+          </w:tcPr>
+          <w:p/>
+        </w:tc>
+        <w:tc>
+          <w:tcPr>
+            <w:tcW w:w="580" w:type="dxa"/>
+          </w:tcPr>
+          <w:p/>
+        </w:tc>
+        <w:tc>
+          <w:tcPr>
+            <w:tcW w:w="580" w:type="dxa"/>
+          </w:tcPr>
+          <w:p/>
+        </w:tc>
+        <w:tc>
+          <w:tcPr>
+            <w:tcW w:w="580" w:type="dxa"/>
+          </w:tcPr>
+          <w:p/>
+        </w:tc>
+        <w:tc>
+          <w:tcPr>
+            <w:tcW w:w="580" w:type="dxa"/>
+          </w:tcPr>
+          <w:p/>
+        </w:tc>
+        <w:tc>
+          <w:tcPr>
+            <w:tcW w:w="580" w:type="dxa"/>
+          </w:tcPr>
+          <w:p/>
+        </w:tc>
+        <w:tc>
+          <w:tcPr>
+            <w:tcW w:w="580" w:type="dxa"/>
+          </w:tcPr>
+          <w:p/>
+        </w:tc>
+        <w:tc>
+          <w:tcPr>
+            <w:tcW w:w="580" w:type="dxa"/>
           </w:tcPr>
           <w:p/>
         </w:tc>
@@ -2554,111 +4218,147 @@
       <w:tr>
         <w:tc>
           <w:tcPr>
-            <w:tcW w:w="1926" w:type="dxa"/>
-          </w:tcPr>
-          <w:p>
-            <w:r>
-              <w:t>10</w:t>
-            </w:r>
-          </w:p>
-        </w:tc>
-        <w:tc>
-          <w:tcPr>
-            <w:tcW w:w="2222" w:type="dxa"/>
-          </w:tcPr>
-          <w:p>
-            <w:r>
-              <w:t>Industry</w:t>
-            </w:r>
-          </w:p>
-        </w:tc>
-        <w:tc>
-          <w:tcPr>
-            <w:tcW w:w="1203" w:type="dxa"/>
-          </w:tcPr>
-          <w:p>
-            <w:r>
-              <w:t>S</w:t>
-            </w:r>
-          </w:p>
-        </w:tc>
-        <w:tc>
-          <w:tcPr>
-            <w:tcW w:w="1189" w:type="dxa"/>
-          </w:tcPr>
-          <w:p>
-            <w:r>
-              <w:t>X</w:t>
-            </w:r>
-          </w:p>
-        </w:tc>
-        <w:tc>
-          <w:tcPr>
-            <w:tcW w:w="1203" w:type="dxa"/>
-          </w:tcPr>
-          <w:p>
-            <w:r>
-              <w:t>X</w:t>
-            </w:r>
-          </w:p>
-        </w:tc>
-        <w:tc>
-          <w:tcPr>
-            <w:tcW w:w="1456" w:type="dxa"/>
-          </w:tcPr>
-          <w:p>
-            <w:r>
-              <w:t>X</w:t>
-            </w:r>
-          </w:p>
+            <w:tcW w:w="852" w:type="dxa"/>
+          </w:tcPr>
+          <w:p/>
+        </w:tc>
+        <w:tc>
+          <w:tcPr>
+            <w:tcW w:w="963" w:type="dxa"/>
+          </w:tcPr>
+          <w:p/>
+        </w:tc>
+        <w:tc>
+          <w:tcPr>
+            <w:tcW w:w="579" w:type="dxa"/>
+          </w:tcPr>
+          <w:p/>
+        </w:tc>
+        <w:tc>
+          <w:tcPr>
+            <w:tcW w:w="576" w:type="dxa"/>
+          </w:tcPr>
+          <w:p/>
+        </w:tc>
+        <w:tc>
+          <w:tcPr>
+            <w:tcW w:w="580" w:type="dxa"/>
+          </w:tcPr>
+          <w:p/>
+        </w:tc>
+        <w:tc>
+          <w:tcPr>
+            <w:tcW w:w="580" w:type="dxa"/>
+          </w:tcPr>
+          <w:p/>
+        </w:tc>
+        <w:tc>
+          <w:tcPr>
+            <w:tcW w:w="580" w:type="dxa"/>
+          </w:tcPr>
+          <w:p/>
+        </w:tc>
+        <w:tc>
+          <w:tcPr>
+            <w:tcW w:w="580" w:type="dxa"/>
+          </w:tcPr>
+          <w:p/>
+        </w:tc>
+        <w:tc>
+          <w:tcPr>
+            <w:tcW w:w="580" w:type="dxa"/>
+          </w:tcPr>
+          <w:p/>
+        </w:tc>
+        <w:tc>
+          <w:tcPr>
+            <w:tcW w:w="580" w:type="dxa"/>
+          </w:tcPr>
+          <w:p/>
+        </w:tc>
+        <w:tc>
+          <w:tcPr>
+            <w:tcW w:w="580" w:type="dxa"/>
+          </w:tcPr>
+          <w:p/>
+        </w:tc>
+        <w:tc>
+          <w:tcPr>
+            <w:tcW w:w="580" w:type="dxa"/>
+          </w:tcPr>
+          <w:p/>
         </w:tc>
       </w:tr>
       <w:tr>
         <w:tc>
           <w:tcPr>
-            <w:tcW w:w="1926" w:type="dxa"/>
-          </w:tcPr>
-          <w:p>
-            <w:r>
-              <w:t>11</w:t>
-            </w:r>
-          </w:p>
-        </w:tc>
-        <w:tc>
-          <w:tcPr>
-            <w:tcW w:w="2222" w:type="dxa"/>
-          </w:tcPr>
-          <w:p>
-            <w:r>
-              <w:t>Religiousness</w:t>
-            </w:r>
-          </w:p>
-        </w:tc>
-        <w:tc>
-          <w:tcPr>
-            <w:tcW w:w="1203" w:type="dxa"/>
-          </w:tcPr>
-          <w:p/>
-        </w:tc>
-        <w:tc>
-          <w:tcPr>
-            <w:tcW w:w="1189" w:type="dxa"/>
-          </w:tcPr>
-          <w:p>
-            <w:r>
-              <w:t>X</w:t>
-            </w:r>
-          </w:p>
-        </w:tc>
-        <w:tc>
-          <w:tcPr>
-            <w:tcW w:w="1203" w:type="dxa"/>
-          </w:tcPr>
-          <w:p/>
-        </w:tc>
-        <w:tc>
-          <w:tcPr>
-            <w:tcW w:w="1456" w:type="dxa"/>
+            <w:tcW w:w="852" w:type="dxa"/>
+          </w:tcPr>
+          <w:p/>
+        </w:tc>
+        <w:tc>
+          <w:tcPr>
+            <w:tcW w:w="963" w:type="dxa"/>
+          </w:tcPr>
+          <w:p/>
+        </w:tc>
+        <w:tc>
+          <w:tcPr>
+            <w:tcW w:w="579" w:type="dxa"/>
+          </w:tcPr>
+          <w:p/>
+        </w:tc>
+        <w:tc>
+          <w:tcPr>
+            <w:tcW w:w="576" w:type="dxa"/>
+          </w:tcPr>
+          <w:p/>
+        </w:tc>
+        <w:tc>
+          <w:tcPr>
+            <w:tcW w:w="580" w:type="dxa"/>
+          </w:tcPr>
+          <w:p/>
+        </w:tc>
+        <w:tc>
+          <w:tcPr>
+            <w:tcW w:w="580" w:type="dxa"/>
+          </w:tcPr>
+          <w:p/>
+        </w:tc>
+        <w:tc>
+          <w:tcPr>
+            <w:tcW w:w="580" w:type="dxa"/>
+          </w:tcPr>
+          <w:p/>
+        </w:tc>
+        <w:tc>
+          <w:tcPr>
+            <w:tcW w:w="580" w:type="dxa"/>
+          </w:tcPr>
+          <w:p/>
+        </w:tc>
+        <w:tc>
+          <w:tcPr>
+            <w:tcW w:w="580" w:type="dxa"/>
+          </w:tcPr>
+          <w:p/>
+        </w:tc>
+        <w:tc>
+          <w:tcPr>
+            <w:tcW w:w="580" w:type="dxa"/>
+          </w:tcPr>
+          <w:p/>
+        </w:tc>
+        <w:tc>
+          <w:tcPr>
+            <w:tcW w:w="580" w:type="dxa"/>
+          </w:tcPr>
+          <w:p/>
+        </w:tc>
+        <w:tc>
+          <w:tcPr>
+            <w:tcW w:w="580" w:type="dxa"/>
           </w:tcPr>
           <w:p/>
         </w:tc>
@@ -2666,49 +4366,73 @@
       <w:tr>
         <w:tc>
           <w:tcPr>
-            <w:tcW w:w="1926" w:type="dxa"/>
-          </w:tcPr>
-          <w:p>
-            <w:r>
-              <w:t>12</w:t>
-            </w:r>
-          </w:p>
-        </w:tc>
-        <w:tc>
-          <w:tcPr>
-            <w:tcW w:w="2222" w:type="dxa"/>
-          </w:tcPr>
-          <w:p>
-            <w:r>
-              <w:t>Christianity</w:t>
-            </w:r>
-          </w:p>
-        </w:tc>
-        <w:tc>
-          <w:tcPr>
-            <w:tcW w:w="1203" w:type="dxa"/>
-          </w:tcPr>
-          <w:p/>
-        </w:tc>
-        <w:tc>
-          <w:tcPr>
-            <w:tcW w:w="1189" w:type="dxa"/>
-          </w:tcPr>
-          <w:p>
-            <w:r>
-              <w:t>X</w:t>
-            </w:r>
-          </w:p>
-        </w:tc>
-        <w:tc>
-          <w:tcPr>
-            <w:tcW w:w="1203" w:type="dxa"/>
-          </w:tcPr>
-          <w:p/>
-        </w:tc>
-        <w:tc>
-          <w:tcPr>
-            <w:tcW w:w="1456" w:type="dxa"/>
+            <w:tcW w:w="852" w:type="dxa"/>
+          </w:tcPr>
+          <w:p/>
+        </w:tc>
+        <w:tc>
+          <w:tcPr>
+            <w:tcW w:w="963" w:type="dxa"/>
+          </w:tcPr>
+          <w:p/>
+        </w:tc>
+        <w:tc>
+          <w:tcPr>
+            <w:tcW w:w="579" w:type="dxa"/>
+          </w:tcPr>
+          <w:p/>
+        </w:tc>
+        <w:tc>
+          <w:tcPr>
+            <w:tcW w:w="576" w:type="dxa"/>
+          </w:tcPr>
+          <w:p/>
+        </w:tc>
+        <w:tc>
+          <w:tcPr>
+            <w:tcW w:w="580" w:type="dxa"/>
+          </w:tcPr>
+          <w:p/>
+        </w:tc>
+        <w:tc>
+          <w:tcPr>
+            <w:tcW w:w="580" w:type="dxa"/>
+          </w:tcPr>
+          <w:p/>
+        </w:tc>
+        <w:tc>
+          <w:tcPr>
+            <w:tcW w:w="580" w:type="dxa"/>
+          </w:tcPr>
+          <w:p/>
+        </w:tc>
+        <w:tc>
+          <w:tcPr>
+            <w:tcW w:w="580" w:type="dxa"/>
+          </w:tcPr>
+          <w:p/>
+        </w:tc>
+        <w:tc>
+          <w:tcPr>
+            <w:tcW w:w="580" w:type="dxa"/>
+          </w:tcPr>
+          <w:p/>
+        </w:tc>
+        <w:tc>
+          <w:tcPr>
+            <w:tcW w:w="580" w:type="dxa"/>
+          </w:tcPr>
+          <w:p/>
+        </w:tc>
+        <w:tc>
+          <w:tcPr>
+            <w:tcW w:w="580" w:type="dxa"/>
+          </w:tcPr>
+          <w:p/>
+        </w:tc>
+        <w:tc>
+          <w:tcPr>
+            <w:tcW w:w="580" w:type="dxa"/>
           </w:tcPr>
           <w:p/>
         </w:tc>
@@ -2716,301 +4440,369 @@
       <w:tr>
         <w:tc>
           <w:tcPr>
-            <w:tcW w:w="1926" w:type="dxa"/>
-          </w:tcPr>
-          <w:p>
-            <w:r>
-              <w:t>13</w:t>
-            </w:r>
-          </w:p>
-        </w:tc>
-        <w:tc>
-          <w:tcPr>
-            <w:tcW w:w="2222" w:type="dxa"/>
-          </w:tcPr>
-          <w:p>
-            <w:r>
-              <w:t>Regulatory Policy</w:t>
-            </w:r>
-          </w:p>
-        </w:tc>
-        <w:tc>
-          <w:tcPr>
-            <w:tcW w:w="1203" w:type="dxa"/>
-          </w:tcPr>
-          <w:p/>
-        </w:tc>
-        <w:tc>
-          <w:tcPr>
-            <w:tcW w:w="1189" w:type="dxa"/>
-          </w:tcPr>
-          <w:p>
-            <w:r>
-              <w:t>S</w:t>
-            </w:r>
-          </w:p>
-        </w:tc>
-        <w:tc>
-          <w:tcPr>
-            <w:tcW w:w="1203" w:type="dxa"/>
-          </w:tcPr>
-          <w:p>
-            <w:r>
-              <w:t>X</w:t>
-            </w:r>
-          </w:p>
-        </w:tc>
-        <w:tc>
-          <w:tcPr>
-            <w:tcW w:w="1456" w:type="dxa"/>
-          </w:tcPr>
-          <w:p>
-            <w:r>
-              <w:t>X</w:t>
-            </w:r>
-          </w:p>
+            <w:tcW w:w="852" w:type="dxa"/>
+          </w:tcPr>
+          <w:p/>
+        </w:tc>
+        <w:tc>
+          <w:tcPr>
+            <w:tcW w:w="963" w:type="dxa"/>
+          </w:tcPr>
+          <w:p/>
+        </w:tc>
+        <w:tc>
+          <w:tcPr>
+            <w:tcW w:w="579" w:type="dxa"/>
+          </w:tcPr>
+          <w:p/>
+        </w:tc>
+        <w:tc>
+          <w:tcPr>
+            <w:tcW w:w="576" w:type="dxa"/>
+          </w:tcPr>
+          <w:p/>
+        </w:tc>
+        <w:tc>
+          <w:tcPr>
+            <w:tcW w:w="580" w:type="dxa"/>
+          </w:tcPr>
+          <w:p/>
+        </w:tc>
+        <w:tc>
+          <w:tcPr>
+            <w:tcW w:w="580" w:type="dxa"/>
+          </w:tcPr>
+          <w:p/>
+        </w:tc>
+        <w:tc>
+          <w:tcPr>
+            <w:tcW w:w="580" w:type="dxa"/>
+          </w:tcPr>
+          <w:p/>
+        </w:tc>
+        <w:tc>
+          <w:tcPr>
+            <w:tcW w:w="580" w:type="dxa"/>
+          </w:tcPr>
+          <w:p/>
+        </w:tc>
+        <w:tc>
+          <w:tcPr>
+            <w:tcW w:w="580" w:type="dxa"/>
+          </w:tcPr>
+          <w:p/>
+        </w:tc>
+        <w:tc>
+          <w:tcPr>
+            <w:tcW w:w="580" w:type="dxa"/>
+          </w:tcPr>
+          <w:p/>
+        </w:tc>
+        <w:tc>
+          <w:tcPr>
+            <w:tcW w:w="580" w:type="dxa"/>
+          </w:tcPr>
+          <w:p/>
+        </w:tc>
+        <w:tc>
+          <w:tcPr>
+            <w:tcW w:w="580" w:type="dxa"/>
+          </w:tcPr>
+          <w:p/>
         </w:tc>
       </w:tr>
       <w:tr>
         <w:tc>
           <w:tcPr>
-            <w:tcW w:w="1926" w:type="dxa"/>
-          </w:tcPr>
-          <w:p>
-            <w:r>
-              <w:t>14</w:t>
-            </w:r>
-          </w:p>
-        </w:tc>
-        <w:tc>
-          <w:tcPr>
-            <w:tcW w:w="2222" w:type="dxa"/>
-          </w:tcPr>
-          <w:p>
-            <w:r>
-              <w:t>Age</w:t>
-            </w:r>
-          </w:p>
-        </w:tc>
-        <w:tc>
-          <w:tcPr>
-            <w:tcW w:w="1203" w:type="dxa"/>
-          </w:tcPr>
-          <w:p>
-            <w:r>
-              <w:t>X</w:t>
-            </w:r>
-          </w:p>
-        </w:tc>
-        <w:tc>
-          <w:tcPr>
-            <w:tcW w:w="1189" w:type="dxa"/>
-          </w:tcPr>
-          <w:p>
-            <w:r>
-              <w:t>S</w:t>
-            </w:r>
-          </w:p>
-        </w:tc>
-        <w:tc>
-          <w:tcPr>
-            <w:tcW w:w="1203" w:type="dxa"/>
-          </w:tcPr>
-          <w:p>
-            <w:r>
-              <w:t>X</w:t>
-            </w:r>
-          </w:p>
-        </w:tc>
-        <w:tc>
-          <w:tcPr>
-            <w:tcW w:w="1456" w:type="dxa"/>
-          </w:tcPr>
-          <w:p>
-            <w:r>
-              <w:t>X</w:t>
-            </w:r>
-          </w:p>
+            <w:tcW w:w="852" w:type="dxa"/>
+          </w:tcPr>
+          <w:p/>
+        </w:tc>
+        <w:tc>
+          <w:tcPr>
+            <w:tcW w:w="963" w:type="dxa"/>
+          </w:tcPr>
+          <w:p/>
+        </w:tc>
+        <w:tc>
+          <w:tcPr>
+            <w:tcW w:w="579" w:type="dxa"/>
+          </w:tcPr>
+          <w:p/>
+        </w:tc>
+        <w:tc>
+          <w:tcPr>
+            <w:tcW w:w="576" w:type="dxa"/>
+          </w:tcPr>
+          <w:p/>
+        </w:tc>
+        <w:tc>
+          <w:tcPr>
+            <w:tcW w:w="580" w:type="dxa"/>
+          </w:tcPr>
+          <w:p/>
+        </w:tc>
+        <w:tc>
+          <w:tcPr>
+            <w:tcW w:w="580" w:type="dxa"/>
+          </w:tcPr>
+          <w:p/>
+        </w:tc>
+        <w:tc>
+          <w:tcPr>
+            <w:tcW w:w="580" w:type="dxa"/>
+          </w:tcPr>
+          <w:p/>
+        </w:tc>
+        <w:tc>
+          <w:tcPr>
+            <w:tcW w:w="580" w:type="dxa"/>
+          </w:tcPr>
+          <w:p/>
+        </w:tc>
+        <w:tc>
+          <w:tcPr>
+            <w:tcW w:w="580" w:type="dxa"/>
+          </w:tcPr>
+          <w:p/>
+        </w:tc>
+        <w:tc>
+          <w:tcPr>
+            <w:tcW w:w="580" w:type="dxa"/>
+          </w:tcPr>
+          <w:p/>
+        </w:tc>
+        <w:tc>
+          <w:tcPr>
+            <w:tcW w:w="580" w:type="dxa"/>
+          </w:tcPr>
+          <w:p/>
+        </w:tc>
+        <w:tc>
+          <w:tcPr>
+            <w:tcW w:w="580" w:type="dxa"/>
+          </w:tcPr>
+          <w:p/>
         </w:tc>
       </w:tr>
       <w:tr>
         <w:tc>
           <w:tcPr>
-            <w:tcW w:w="1926" w:type="dxa"/>
-          </w:tcPr>
-          <w:p>
-            <w:r>
-              <w:t>15</w:t>
-            </w:r>
-          </w:p>
-        </w:tc>
-        <w:tc>
-          <w:tcPr>
-            <w:tcW w:w="2222" w:type="dxa"/>
-          </w:tcPr>
-          <w:p>
-            <w:r>
-              <w:t>Gender</w:t>
-            </w:r>
-          </w:p>
-        </w:tc>
-        <w:tc>
-          <w:tcPr>
-            <w:tcW w:w="1203" w:type="dxa"/>
-          </w:tcPr>
-          <w:p>
-            <w:r>
-              <w:t>S</w:t>
-            </w:r>
-          </w:p>
-        </w:tc>
-        <w:tc>
-          <w:tcPr>
-            <w:tcW w:w="1189" w:type="dxa"/>
-          </w:tcPr>
-          <w:p>
-            <w:r>
-              <w:t>S</w:t>
-            </w:r>
-          </w:p>
-        </w:tc>
-        <w:tc>
-          <w:tcPr>
-            <w:tcW w:w="1203" w:type="dxa"/>
-          </w:tcPr>
-          <w:p>
-            <w:r>
-              <w:t>X</w:t>
-            </w:r>
-          </w:p>
-        </w:tc>
-        <w:tc>
-          <w:tcPr>
-            <w:tcW w:w="1456" w:type="dxa"/>
-          </w:tcPr>
-          <w:p>
-            <w:r>
-              <w:t>X</w:t>
-            </w:r>
-          </w:p>
+            <w:tcW w:w="852" w:type="dxa"/>
+          </w:tcPr>
+          <w:p/>
+        </w:tc>
+        <w:tc>
+          <w:tcPr>
+            <w:tcW w:w="963" w:type="dxa"/>
+          </w:tcPr>
+          <w:p/>
+        </w:tc>
+        <w:tc>
+          <w:tcPr>
+            <w:tcW w:w="579" w:type="dxa"/>
+          </w:tcPr>
+          <w:p/>
+        </w:tc>
+        <w:tc>
+          <w:tcPr>
+            <w:tcW w:w="576" w:type="dxa"/>
+          </w:tcPr>
+          <w:p/>
+        </w:tc>
+        <w:tc>
+          <w:tcPr>
+            <w:tcW w:w="580" w:type="dxa"/>
+          </w:tcPr>
+          <w:p/>
+        </w:tc>
+        <w:tc>
+          <w:tcPr>
+            <w:tcW w:w="580" w:type="dxa"/>
+          </w:tcPr>
+          <w:p/>
+        </w:tc>
+        <w:tc>
+          <w:tcPr>
+            <w:tcW w:w="580" w:type="dxa"/>
+          </w:tcPr>
+          <w:p/>
+        </w:tc>
+        <w:tc>
+          <w:tcPr>
+            <w:tcW w:w="580" w:type="dxa"/>
+          </w:tcPr>
+          <w:p/>
+        </w:tc>
+        <w:tc>
+          <w:tcPr>
+            <w:tcW w:w="580" w:type="dxa"/>
+          </w:tcPr>
+          <w:p/>
+        </w:tc>
+        <w:tc>
+          <w:tcPr>
+            <w:tcW w:w="580" w:type="dxa"/>
+          </w:tcPr>
+          <w:p/>
+        </w:tc>
+        <w:tc>
+          <w:tcPr>
+            <w:tcW w:w="580" w:type="dxa"/>
+          </w:tcPr>
+          <w:p/>
+        </w:tc>
+        <w:tc>
+          <w:tcPr>
+            <w:tcW w:w="580" w:type="dxa"/>
+          </w:tcPr>
+          <w:p/>
         </w:tc>
       </w:tr>
       <w:tr>
         <w:tc>
           <w:tcPr>
-            <w:tcW w:w="1926" w:type="dxa"/>
-          </w:tcPr>
-          <w:p>
-            <w:r>
-              <w:t>16</w:t>
-            </w:r>
-          </w:p>
-        </w:tc>
-        <w:tc>
-          <w:tcPr>
-            <w:tcW w:w="2222" w:type="dxa"/>
-          </w:tcPr>
-          <w:p>
-            <w:r>
-              <w:t>Household Income</w:t>
-            </w:r>
-          </w:p>
-        </w:tc>
-        <w:tc>
-          <w:tcPr>
-            <w:tcW w:w="1203" w:type="dxa"/>
-          </w:tcPr>
-          <w:p>
-            <w:r>
-              <w:t>S</w:t>
-            </w:r>
-          </w:p>
-        </w:tc>
-        <w:tc>
-          <w:tcPr>
-            <w:tcW w:w="1189" w:type="dxa"/>
-          </w:tcPr>
-          <w:p>
-            <w:r>
-              <w:t>S</w:t>
-            </w:r>
-          </w:p>
-        </w:tc>
-        <w:tc>
-          <w:tcPr>
-            <w:tcW w:w="1203" w:type="dxa"/>
-          </w:tcPr>
-          <w:p>
-            <w:r>
-              <w:t>X</w:t>
-            </w:r>
-          </w:p>
-        </w:tc>
-        <w:tc>
-          <w:tcPr>
-            <w:tcW w:w="1456" w:type="dxa"/>
-          </w:tcPr>
-          <w:p>
-            <w:r>
-              <w:t>X</w:t>
-            </w:r>
-          </w:p>
+            <w:tcW w:w="852" w:type="dxa"/>
+          </w:tcPr>
+          <w:p/>
+        </w:tc>
+        <w:tc>
+          <w:tcPr>
+            <w:tcW w:w="963" w:type="dxa"/>
+          </w:tcPr>
+          <w:p/>
+        </w:tc>
+        <w:tc>
+          <w:tcPr>
+            <w:tcW w:w="579" w:type="dxa"/>
+          </w:tcPr>
+          <w:p/>
+        </w:tc>
+        <w:tc>
+          <w:tcPr>
+            <w:tcW w:w="576" w:type="dxa"/>
+          </w:tcPr>
+          <w:p/>
+        </w:tc>
+        <w:tc>
+          <w:tcPr>
+            <w:tcW w:w="580" w:type="dxa"/>
+          </w:tcPr>
+          <w:p/>
+        </w:tc>
+        <w:tc>
+          <w:tcPr>
+            <w:tcW w:w="580" w:type="dxa"/>
+          </w:tcPr>
+          <w:p/>
+        </w:tc>
+        <w:tc>
+          <w:tcPr>
+            <w:tcW w:w="580" w:type="dxa"/>
+          </w:tcPr>
+          <w:p/>
+        </w:tc>
+        <w:tc>
+          <w:tcPr>
+            <w:tcW w:w="580" w:type="dxa"/>
+          </w:tcPr>
+          <w:p/>
+        </w:tc>
+        <w:tc>
+          <w:tcPr>
+            <w:tcW w:w="580" w:type="dxa"/>
+          </w:tcPr>
+          <w:p/>
+        </w:tc>
+        <w:tc>
+          <w:tcPr>
+            <w:tcW w:w="580" w:type="dxa"/>
+          </w:tcPr>
+          <w:p/>
+        </w:tc>
+        <w:tc>
+          <w:tcPr>
+            <w:tcW w:w="580" w:type="dxa"/>
+          </w:tcPr>
+          <w:p/>
+        </w:tc>
+        <w:tc>
+          <w:tcPr>
+            <w:tcW w:w="580" w:type="dxa"/>
+          </w:tcPr>
+          <w:p/>
         </w:tc>
       </w:tr>
       <w:tr>
         <w:tc>
           <w:tcPr>
-            <w:tcW w:w="1926" w:type="dxa"/>
-          </w:tcPr>
-          <w:p>
-            <w:r>
-              <w:t>17</w:t>
-            </w:r>
-          </w:p>
-        </w:tc>
-        <w:tc>
-          <w:tcPr>
-            <w:tcW w:w="2222" w:type="dxa"/>
-          </w:tcPr>
-          <w:p>
-            <w:r>
-              <w:t>Region</w:t>
-            </w:r>
-          </w:p>
-        </w:tc>
-        <w:tc>
-          <w:tcPr>
-            <w:tcW w:w="1203" w:type="dxa"/>
-          </w:tcPr>
-          <w:p>
-            <w:r>
-              <w:t>X</w:t>
-            </w:r>
-          </w:p>
-        </w:tc>
-        <w:tc>
-          <w:tcPr>
-            <w:tcW w:w="1189" w:type="dxa"/>
-          </w:tcPr>
-          <w:p>
-            <w:r>
-              <w:t>X</w:t>
-            </w:r>
-          </w:p>
-        </w:tc>
-        <w:tc>
-          <w:tcPr>
-            <w:tcW w:w="1203" w:type="dxa"/>
-          </w:tcPr>
-          <w:p>
-            <w:r>
-              <w:t>X</w:t>
-            </w:r>
-          </w:p>
-        </w:tc>
-        <w:tc>
-          <w:tcPr>
-            <w:tcW w:w="1456" w:type="dxa"/>
+            <w:tcW w:w="852" w:type="dxa"/>
+          </w:tcPr>
+          <w:p/>
+        </w:tc>
+        <w:tc>
+          <w:tcPr>
+            <w:tcW w:w="963" w:type="dxa"/>
+          </w:tcPr>
+          <w:p/>
+        </w:tc>
+        <w:tc>
+          <w:tcPr>
+            <w:tcW w:w="579" w:type="dxa"/>
+          </w:tcPr>
+          <w:p/>
+        </w:tc>
+        <w:tc>
+          <w:tcPr>
+            <w:tcW w:w="576" w:type="dxa"/>
+          </w:tcPr>
+          <w:p/>
+        </w:tc>
+        <w:tc>
+          <w:tcPr>
+            <w:tcW w:w="580" w:type="dxa"/>
+          </w:tcPr>
+          <w:p/>
+        </w:tc>
+        <w:tc>
+          <w:tcPr>
+            <w:tcW w:w="580" w:type="dxa"/>
+          </w:tcPr>
+          <w:p/>
+        </w:tc>
+        <w:tc>
+          <w:tcPr>
+            <w:tcW w:w="580" w:type="dxa"/>
+          </w:tcPr>
+          <w:p/>
+        </w:tc>
+        <w:tc>
+          <w:tcPr>
+            <w:tcW w:w="580" w:type="dxa"/>
+          </w:tcPr>
+          <w:p/>
+        </w:tc>
+        <w:tc>
+          <w:tcPr>
+            <w:tcW w:w="580" w:type="dxa"/>
+          </w:tcPr>
+          <w:p/>
+        </w:tc>
+        <w:tc>
+          <w:tcPr>
+            <w:tcW w:w="580" w:type="dxa"/>
+          </w:tcPr>
+          <w:p/>
+        </w:tc>
+        <w:tc>
+          <w:tcPr>
+            <w:tcW w:w="580" w:type="dxa"/>
+          </w:tcPr>
+          <w:p/>
+        </w:tc>
+        <w:tc>
+          <w:tcPr>
+            <w:tcW w:w="580" w:type="dxa"/>
           </w:tcPr>
           <w:p/>
         </w:tc>
@@ -3018,57 +4810,73 @@
       <w:tr>
         <w:tc>
           <w:tcPr>
-            <w:tcW w:w="1926" w:type="dxa"/>
-          </w:tcPr>
-          <w:p>
-            <w:r>
-              <w:t>18</w:t>
-            </w:r>
-          </w:p>
-        </w:tc>
-        <w:tc>
-          <w:tcPr>
-            <w:tcW w:w="2222" w:type="dxa"/>
-          </w:tcPr>
-          <w:p>
-            <w:r>
-              <w:t>Device Type</w:t>
-            </w:r>
-          </w:p>
-        </w:tc>
-        <w:tc>
-          <w:tcPr>
-            <w:tcW w:w="1203" w:type="dxa"/>
-          </w:tcPr>
-          <w:p>
-            <w:r>
-              <w:t>X</w:t>
-            </w:r>
-          </w:p>
-        </w:tc>
-        <w:tc>
-          <w:tcPr>
-            <w:tcW w:w="1189" w:type="dxa"/>
-          </w:tcPr>
-          <w:p>
-            <w:r>
-              <w:t>X</w:t>
-            </w:r>
-          </w:p>
-        </w:tc>
-        <w:tc>
-          <w:tcPr>
-            <w:tcW w:w="1203" w:type="dxa"/>
-          </w:tcPr>
-          <w:p>
-            <w:r>
-              <w:t>X</w:t>
-            </w:r>
-          </w:p>
-        </w:tc>
-        <w:tc>
-          <w:tcPr>
-            <w:tcW w:w="1456" w:type="dxa"/>
+            <w:tcW w:w="852" w:type="dxa"/>
+          </w:tcPr>
+          <w:p/>
+        </w:tc>
+        <w:tc>
+          <w:tcPr>
+            <w:tcW w:w="963" w:type="dxa"/>
+          </w:tcPr>
+          <w:p/>
+        </w:tc>
+        <w:tc>
+          <w:tcPr>
+            <w:tcW w:w="579" w:type="dxa"/>
+          </w:tcPr>
+          <w:p/>
+        </w:tc>
+        <w:tc>
+          <w:tcPr>
+            <w:tcW w:w="576" w:type="dxa"/>
+          </w:tcPr>
+          <w:p/>
+        </w:tc>
+        <w:tc>
+          <w:tcPr>
+            <w:tcW w:w="580" w:type="dxa"/>
+          </w:tcPr>
+          <w:p/>
+        </w:tc>
+        <w:tc>
+          <w:tcPr>
+            <w:tcW w:w="580" w:type="dxa"/>
+          </w:tcPr>
+          <w:p/>
+        </w:tc>
+        <w:tc>
+          <w:tcPr>
+            <w:tcW w:w="580" w:type="dxa"/>
+          </w:tcPr>
+          <w:p/>
+        </w:tc>
+        <w:tc>
+          <w:tcPr>
+            <w:tcW w:w="580" w:type="dxa"/>
+          </w:tcPr>
+          <w:p/>
+        </w:tc>
+        <w:tc>
+          <w:tcPr>
+            <w:tcW w:w="580" w:type="dxa"/>
+          </w:tcPr>
+          <w:p/>
+        </w:tc>
+        <w:tc>
+          <w:tcPr>
+            <w:tcW w:w="580" w:type="dxa"/>
+          </w:tcPr>
+          <w:p/>
+        </w:tc>
+        <w:tc>
+          <w:tcPr>
+            <w:tcW w:w="580" w:type="dxa"/>
+          </w:tcPr>
+          <w:p/>
+        </w:tc>
+        <w:tc>
+          <w:tcPr>
+            <w:tcW w:w="580" w:type="dxa"/>
           </w:tcPr>
           <w:p/>
         </w:tc>
@@ -3076,180 +4884,176 @@
       <w:tr>
         <w:tc>
           <w:tcPr>
-            <w:tcW w:w="1926" w:type="dxa"/>
-          </w:tcPr>
-          <w:p>
-            <w:r>
-              <w:t>19</w:t>
-            </w:r>
-          </w:p>
-        </w:tc>
-        <w:tc>
-          <w:tcPr>
-            <w:tcW w:w="2222" w:type="dxa"/>
-          </w:tcPr>
-          <w:p>
-            <w:r>
-              <w:t>Time</w:t>
-            </w:r>
-          </w:p>
-        </w:tc>
-        <w:tc>
-          <w:tcPr>
-            <w:tcW w:w="1203" w:type="dxa"/>
-          </w:tcPr>
-          <w:p/>
-        </w:tc>
-        <w:tc>
-          <w:tcPr>
-            <w:tcW w:w="1189" w:type="dxa"/>
-          </w:tcPr>
-          <w:p>
-            <w:r>
-              <w:t>C</w:t>
-            </w:r>
-          </w:p>
-        </w:tc>
-        <w:tc>
-          <w:tcPr>
-            <w:tcW w:w="1203" w:type="dxa"/>
-          </w:tcPr>
-          <w:p>
-            <w:r>
-              <w:t>C</w:t>
-            </w:r>
-          </w:p>
-        </w:tc>
-        <w:tc>
-          <w:tcPr>
-            <w:tcW w:w="1456" w:type="dxa"/>
-          </w:tcPr>
-          <w:p>
-            <w:r>
-              <w:t>C</w:t>
-            </w:r>
-          </w:p>
+            <w:tcW w:w="852" w:type="dxa"/>
+          </w:tcPr>
+          <w:p/>
+        </w:tc>
+        <w:tc>
+          <w:tcPr>
+            <w:tcW w:w="963" w:type="dxa"/>
+          </w:tcPr>
+          <w:p/>
+        </w:tc>
+        <w:tc>
+          <w:tcPr>
+            <w:tcW w:w="579" w:type="dxa"/>
+          </w:tcPr>
+          <w:p/>
+        </w:tc>
+        <w:tc>
+          <w:tcPr>
+            <w:tcW w:w="576" w:type="dxa"/>
+          </w:tcPr>
+          <w:p/>
+        </w:tc>
+        <w:tc>
+          <w:tcPr>
+            <w:tcW w:w="580" w:type="dxa"/>
+          </w:tcPr>
+          <w:p/>
+        </w:tc>
+        <w:tc>
+          <w:tcPr>
+            <w:tcW w:w="580" w:type="dxa"/>
+          </w:tcPr>
+          <w:p/>
+        </w:tc>
+        <w:tc>
+          <w:tcPr>
+            <w:tcW w:w="580" w:type="dxa"/>
+          </w:tcPr>
+          <w:p/>
+        </w:tc>
+        <w:tc>
+          <w:tcPr>
+            <w:tcW w:w="580" w:type="dxa"/>
+          </w:tcPr>
+          <w:p/>
+        </w:tc>
+        <w:tc>
+          <w:tcPr>
+            <w:tcW w:w="580" w:type="dxa"/>
+          </w:tcPr>
+          <w:p/>
+        </w:tc>
+        <w:tc>
+          <w:tcPr>
+            <w:tcW w:w="580" w:type="dxa"/>
+          </w:tcPr>
+          <w:p/>
+        </w:tc>
+        <w:tc>
+          <w:tcPr>
+            <w:tcW w:w="580" w:type="dxa"/>
+          </w:tcPr>
+          <w:p/>
+        </w:tc>
+        <w:tc>
+          <w:tcPr>
+            <w:tcW w:w="580" w:type="dxa"/>
+          </w:tcPr>
+          <w:p/>
         </w:tc>
       </w:tr>
       <w:tr>
         <w:tc>
           <w:tcPr>
-            <w:tcW w:w="1926" w:type="dxa"/>
-          </w:tcPr>
-          <w:p>
-            <w:r>
-              <w:t>20</w:t>
-            </w:r>
-          </w:p>
-        </w:tc>
-        <w:tc>
-          <w:tcPr>
-            <w:tcW w:w="2222" w:type="dxa"/>
-          </w:tcPr>
-          <w:p>
-            <w:r>
-              <w:t>Collector</w:t>
-            </w:r>
-          </w:p>
-        </w:tc>
-        <w:tc>
-          <w:tcPr>
-            <w:tcW w:w="1203" w:type="dxa"/>
-          </w:tcPr>
-          <w:p/>
-        </w:tc>
-        <w:tc>
-          <w:tcPr>
-            <w:tcW w:w="1189" w:type="dxa"/>
-          </w:tcPr>
-          <w:p/>
-        </w:tc>
-        <w:tc>
-          <w:tcPr>
-            <w:tcW w:w="1203" w:type="dxa"/>
-          </w:tcPr>
-          <w:p>
-            <w:r>
-              <w:t>C</w:t>
-            </w:r>
-          </w:p>
-        </w:tc>
-        <w:tc>
-          <w:tcPr>
-            <w:tcW w:w="1456" w:type="dxa"/>
-          </w:tcPr>
-          <w:p>
-            <w:r>
-              <w:t>C</w:t>
-            </w:r>
-          </w:p>
+            <w:tcW w:w="852" w:type="dxa"/>
+          </w:tcPr>
+          <w:p/>
+        </w:tc>
+        <w:tc>
+          <w:tcPr>
+            <w:tcW w:w="963" w:type="dxa"/>
+          </w:tcPr>
+          <w:p/>
+        </w:tc>
+        <w:tc>
+          <w:tcPr>
+            <w:tcW w:w="579" w:type="dxa"/>
+          </w:tcPr>
+          <w:p/>
+        </w:tc>
+        <w:tc>
+          <w:tcPr>
+            <w:tcW w:w="576" w:type="dxa"/>
+          </w:tcPr>
+          <w:p/>
+        </w:tc>
+        <w:tc>
+          <w:tcPr>
+            <w:tcW w:w="580" w:type="dxa"/>
+          </w:tcPr>
+          <w:p/>
+        </w:tc>
+        <w:tc>
+          <w:tcPr>
+            <w:tcW w:w="580" w:type="dxa"/>
+          </w:tcPr>
+          <w:p/>
+        </w:tc>
+        <w:tc>
+          <w:tcPr>
+            <w:tcW w:w="580" w:type="dxa"/>
+          </w:tcPr>
+          <w:p/>
+        </w:tc>
+        <w:tc>
+          <w:tcPr>
+            <w:tcW w:w="580" w:type="dxa"/>
+          </w:tcPr>
+          <w:p/>
+        </w:tc>
+        <w:tc>
+          <w:tcPr>
+            <w:tcW w:w="580" w:type="dxa"/>
+          </w:tcPr>
+          <w:p/>
+        </w:tc>
+        <w:tc>
+          <w:tcPr>
+            <w:tcW w:w="580" w:type="dxa"/>
+          </w:tcPr>
+          <w:p/>
+        </w:tc>
+        <w:tc>
+          <w:tcPr>
+            <w:tcW w:w="580" w:type="dxa"/>
+          </w:tcPr>
+          <w:p/>
+        </w:tc>
+        <w:tc>
+          <w:tcPr>
+            <w:tcW w:w="580" w:type="dxa"/>
+          </w:tcPr>
+          <w:p/>
         </w:tc>
       </w:tr>
     </w:tbl>
     <w:p>
-      <w:r>
-        <w:t>C        - Question is a calculated question, the answer of which was determined by the analyst instead of being explicitly asked of the respondent.</w:t>
-      </w:r>
-      <w:r>
-        <w:br/>
-      </w:r>
-      <w:r>
-        <w:t xml:space="preserve">S        </w:t>
-      </w:r>
-      <w:r>
-        <w:t>-</w:t>
-      </w:r>
-      <w:r>
-        <w:t xml:space="preserve"> Question was presented and associated with a strong effect.</w:t>
-      </w:r>
-      <w:r>
-        <w:br/>
-      </w:r>
-      <w:r>
-        <w:t>X</w:t>
-      </w:r>
-      <w:r>
-        <w:t xml:space="preserve">        - </w:t>
-      </w:r>
-      <w:r>
-        <w:t>Question was present for survey.</w:t>
-      </w:r>
-      <w:r>
-        <w:t xml:space="preserve"> This does not guarantee every respondent answered the question. Particularly, Q14-Q18 were presented as SurveyMonkey included data for paid responses only</w:t>
-      </w:r>
-      <w:r>
-        <w:t xml:space="preserve"> during 2018. Beginning in 2019, Q14-Q16 were asked of all respondents, but Q17-Q18 remained</w:t>
-      </w:r>
-      <w:r>
-        <w:t xml:space="preserve"> </w:t>
-      </w:r>
-      <w:r>
-        <w:t xml:space="preserve">observed </w:t>
-      </w:r>
-      <w:r>
-        <w:t>for</w:t>
-      </w:r>
-      <w:r>
-        <w:t xml:space="preserve"> </w:t>
-      </w:r>
-      <w:r>
-        <w:t>SurveyMonkey paid responses.</w:t>
-      </w:r>
-      <w:r>
-        <w:br/>
-        <w:t>VO</w:t>
-      </w:r>
-      <w:r>
-        <w:t xml:space="preserve">I    - </w:t>
-      </w:r>
-      <w:r>
-        <w:t>Question was present and represents the variable of interest.</w:t>
-      </w:r>
-    </w:p>
-    <w:p/>
-    <w:p/>
-    <w:p>
-      <w:r>
+      <w:pPr>
+        <w:rPr>
+          <w:b/>
+        </w:rPr>
+      </w:pPr>
+    </w:p>
+    <w:p>
+      <w:pPr>
+        <w:rPr>
+          <w:b/>
+        </w:rPr>
+      </w:pPr>
+    </w:p>
+    <w:p>
+      <w:pPr>
+        <w:rPr>
+          <w:b/>
+        </w:rPr>
+      </w:pPr>
+      <w:r>
+        <w:rPr>
+          <w:b/>
+        </w:rPr>
         <w:br w:type="page"/>
       </w:r>
     </w:p>
@@ -3264,7 +5068,19 @@
           <w:b/>
         </w:rPr>
         <w:lastRenderedPageBreak/>
-        <w:t>Appendix C – Survey Collector Reference</w:t>
+        <w:t xml:space="preserve">Appendix </w:t>
+      </w:r>
+      <w:r>
+        <w:rPr>
+          <w:b/>
+        </w:rPr>
+        <w:t>D</w:t>
+      </w:r>
+      <w:r>
+        <w:rPr>
+          <w:b/>
+        </w:rPr>
+        <w:t xml:space="preserve"> – Survey Collector Reference</w:t>
       </w:r>
     </w:p>
     <w:tbl>
@@ -3582,6 +5398,8 @@
         </w:tc>
       </w:tr>
     </w:tbl>
+    <w:p/>
+    <w:p/>
     <w:p/>
     <w:sectPr>
       <w:pgSz w:w="12240" w:h="15840"/>
@@ -3883,7 +5701,7 @@
         <w:ind w:left="720" w:hanging="360"/>
       </w:pPr>
     </w:lvl>
-    <w:lvl w:ilvl="1" w:tplc="04090019" w:tentative="1">
+    <w:lvl w:ilvl="1" w:tplc="04090019">
       <w:start w:val="1"/>
       <w:numFmt w:val="lowerLetter"/>
       <w:lvlText w:val="%2."/>
@@ -4978,7 +6796,7 @@
 </file>
 
 <file path=customXml/itemProps1.xml><?xml version="1.0" encoding="utf-8"?>
-<ds:datastoreItem xmlns:ds="http://schemas.openxmlformats.org/officeDocument/2006/customXml" ds:itemID="{67A9E29F-CF82-4F77-8CEE-F085FB37E81D}">
+<ds:datastoreItem xmlns:ds="http://schemas.openxmlformats.org/officeDocument/2006/customXml" ds:itemID="{EDB9B1E2-9AB7-418D-99D1-4766196FB99C}">
   <ds:schemaRefs>
     <ds:schemaRef ds:uri="http://schemas.openxmlformats.org/officeDocument/2006/bibliography"/>
   </ds:schemaRefs>

</xml_diff>

<commit_message>
start writing alt ed survey paper
</commit_message>
<xml_diff>
--- a/papers/alt-ed-survey/190201-feb-survey-monkey/3-pager.docx
+++ b/papers/alt-ed-survey/190201-feb-survey-monkey/3-pager.docx
@@ -810,6 +810,74 @@
       <w:r>
         <w:t>identified here.</w:t>
       </w:r>
+    </w:p>
+    <w:p>
+      <w:pPr>
+        <w:pStyle w:val="ListParagraph"/>
+        <w:numPr>
+          <w:ilvl w:val="0"/>
+          <w:numId w:val="4"/>
+        </w:numPr>
+      </w:pPr>
+      <w:r>
+        <w:t xml:space="preserve">TODO: mechanical </w:t>
+      </w:r>
+      <w:proofErr w:type="spellStart"/>
+      <w:r>
+        <w:t>turk</w:t>
+      </w:r>
+      <w:proofErr w:type="spellEnd"/>
+      <w:r>
+        <w:t xml:space="preserve"> 4-step </w:t>
+      </w:r>
+      <w:proofErr w:type="spellStart"/>
+      <w:r>
+        <w:t>microexperimental</w:t>
+      </w:r>
+      <w:proofErr w:type="spellEnd"/>
+      <w:r>
+        <w:t xml:space="preserve"> validation of awareness and favorability modification by information.</w:t>
+      </w:r>
+    </w:p>
+    <w:p>
+      <w:pPr>
+        <w:pStyle w:val="ListParagraph"/>
+        <w:numPr>
+          <w:ilvl w:val="1"/>
+          <w:numId w:val="4"/>
+        </w:numPr>
+      </w:pPr>
+      <w:r>
+        <w:t xml:space="preserve">Much better treatments exist, but this should validate the general idea that if familiarity is a key factor, just survey </w:t>
+      </w:r>
+      <w:proofErr w:type="spellStart"/>
+      <w:r>
+        <w:t>turks</w:t>
+      </w:r>
+      <w:proofErr w:type="spellEnd"/>
+      <w:r>
+        <w:t xml:space="preserve">, send </w:t>
+      </w:r>
+      <w:proofErr w:type="spellStart"/>
+      <w:r>
+        <w:t>em</w:t>
+      </w:r>
+      <w:proofErr w:type="spellEnd"/>
+      <w:r>
+        <w:t xml:space="preserve"> to read about a couple, then survey them again.</w:t>
+      </w:r>
+    </w:p>
+    <w:p>
+      <w:pPr>
+        <w:pStyle w:val="ListParagraph"/>
+        <w:numPr>
+          <w:ilvl w:val="1"/>
+          <w:numId w:val="4"/>
+        </w:numPr>
+      </w:pPr>
+      <w:r>
+        <w:t>Ask them their opinion on the traditional degree, online learning, and hybrid learning.</w:t>
+      </w:r>
       <w:bookmarkStart w:id="0" w:name="_GoBack"/>
       <w:bookmarkEnd w:id="0"/>
     </w:p>
@@ -893,6 +961,7 @@
         </w:numPr>
       </w:pPr>
       <w:r>
+        <w:lastRenderedPageBreak/>
         <w:t>266/402 = 66% of my respondents indicate a score of 6-10 on Q2 which means they believe “</w:t>
       </w:r>
       <w:r>
@@ -920,11 +989,7 @@
         </w:numPr>
       </w:pPr>
       <w:r>
-        <w:t xml:space="preserve">Another interesting margin of comparison is learner-centric. A 2017 Strada-Gallup survey looked at student own-satisfaction with the level of career preparedness given by their traditional </w:t>
-      </w:r>
-      <w:r>
-        <w:lastRenderedPageBreak/>
-        <w:t xml:space="preserve">undergraduate degree: </w:t>
+        <w:t xml:space="preserve">Another interesting margin of comparison is learner-centric. A 2017 Strada-Gallup survey looked at student own-satisfaction with the level of career preparedness given by their traditional undergraduate degree: </w:t>
       </w:r>
       <w:hyperlink r:id="rId10" w:history="1">
         <w:r>
@@ -1125,7 +1190,11 @@
       </w:r>
       <w:proofErr w:type="gramEnd"/>
       <w:r>
-        <w:t xml:space="preserve"> the page number is a proxy several times removed from the variable of interest and therefore the lack of observed significant effect doesn’t rule out the possibility of an actual effect, although the presence of an effect would be a nice thing to find which might indicate the underlying true effect is quite strong and reliable.</w:t>
+        <w:t xml:space="preserve"> the page number is a proxy several </w:t>
+      </w:r>
+      <w:r>
+        <w:lastRenderedPageBreak/>
+        <w:t>times removed from the variable of interest and therefore the lack of observed significant effect doesn’t rule out the possibility of an actual effect, although the presence of an effect would be a nice thing to find which might indicate the underlying true effect is quite strong and reliable.</w:t>
       </w:r>
     </w:p>
     <w:p>
@@ -1138,7 +1207,6 @@
       </w:pPr>
       <w:proofErr w:type="spellStart"/>
       <w:r>
-        <w:lastRenderedPageBreak/>
         <w:t>Github</w:t>
       </w:r>
       <w:proofErr w:type="spellEnd"/>
@@ -7199,7 +7267,7 @@
 </file>
 
 <file path=customXml/itemProps1.xml><?xml version="1.0" encoding="utf-8"?>
-<ds:datastoreItem xmlns:ds="http://schemas.openxmlformats.org/officeDocument/2006/customXml" ds:itemID="{4C69F4EF-56F4-4040-A7EA-D7A4BEB0F9BC}">
+<ds:datastoreItem xmlns:ds="http://schemas.openxmlformats.org/officeDocument/2006/customXml" ds:itemID="{45853902-F567-40E5-99A1-A9C0FF80BE0B}">
   <ds:schemaRefs>
     <ds:schemaRef ds:uri="http://schemas.openxmlformats.org/officeDocument/2006/bibliography"/>
   </ds:schemaRefs>

</xml_diff>